<commit_message>
Schema Diagram Corrected V2
</commit_message>
<xml_diff>
--- a/Schema.docx
+++ b/Schema.docx
@@ -31,9 +31,12 @@
       </w:r>
     </w:p>
     <w:p>
+      <w:proofErr w:type="gramStart"/>
       <w:r>
         <w:t>USERDATA(</w:t>
       </w:r>
+      <w:proofErr w:type="spellStart"/>
+      <w:proofErr w:type="gramEnd"/>
       <w:r>
         <w:rPr>
           <w:u w:val="single"/>
@@ -44,44 +47,178 @@
         <w:rPr>
           <w:u w:val="single"/>
         </w:rPr>
-        <w:t>eger, userFName:String, userLName:String, phoneNo:String, gender:String, age:Integer</w:t>
-      </w:r>
+        <w:t>eger</w:t>
+      </w:r>
+      <w:proofErr w:type="spellEnd"/>
+      <w:r>
+        <w:rPr>
+          <w:u w:val="single"/>
+        </w:rPr>
+        <w:t>,</w:t>
+      </w:r>
+      <w:r>
+        <w:t xml:space="preserve"> </w:t>
+      </w:r>
+      <w:proofErr w:type="spellStart"/>
+      <w:r>
+        <w:t>userF</w:t>
+      </w:r>
+      <w:bookmarkStart w:id="0" w:name="_GoBack"/>
+      <w:bookmarkEnd w:id="0"/>
+      <w:r>
+        <w:t>Name:String</w:t>
+      </w:r>
+      <w:proofErr w:type="spellEnd"/>
+      <w:r>
+        <w:t xml:space="preserve">, </w:t>
+      </w:r>
+      <w:proofErr w:type="spellStart"/>
+      <w:r>
+        <w:t>userLName:String</w:t>
+      </w:r>
+      <w:proofErr w:type="spellEnd"/>
+      <w:r>
+        <w:t xml:space="preserve">, </w:t>
+      </w:r>
+      <w:proofErr w:type="spellStart"/>
+      <w:r>
+        <w:t>phoneNo:String</w:t>
+      </w:r>
+      <w:proofErr w:type="spellEnd"/>
+      <w:r>
+        <w:t xml:space="preserve">, </w:t>
+      </w:r>
+      <w:proofErr w:type="spellStart"/>
+      <w:r>
+        <w:t>gender:String</w:t>
+      </w:r>
+      <w:proofErr w:type="spellEnd"/>
+      <w:r>
+        <w:t xml:space="preserve">, </w:t>
+      </w:r>
+      <w:proofErr w:type="spellStart"/>
+      <w:r>
+        <w:t>age:Integer</w:t>
+      </w:r>
+      <w:proofErr w:type="spellEnd"/>
       <w:r>
         <w:t>)</w:t>
       </w:r>
     </w:p>
     <w:p>
+      <w:proofErr w:type="gramStart"/>
       <w:r>
         <w:t>DONOR(</w:t>
       </w:r>
+      <w:proofErr w:type="spellStart"/>
+      <w:proofErr w:type="gramEnd"/>
       <w:r>
         <w:rPr>
           <w:u w:val="single"/>
         </w:rPr>
         <w:t>donorId:Integer</w:t>
       </w:r>
-      <w:r>
-        <w:t xml:space="preserve">, userId:Integer, </w:t>
-      </w:r>
-      <w:r>
-        <w:t>bloodGroup:String, status:String</w:t>
-      </w:r>
+      <w:proofErr w:type="spellEnd"/>
+      <w:r>
+        <w:t xml:space="preserve">, </w:t>
+      </w:r>
+      <w:proofErr w:type="spellStart"/>
+      <w:r>
+        <w:t>userId:Integer</w:t>
+      </w:r>
+      <w:proofErr w:type="spellEnd"/>
+      <w:r>
+        <w:t xml:space="preserve">, </w:t>
+      </w:r>
+      <w:proofErr w:type="spellStart"/>
+      <w:r>
+        <w:t>bloodGroup:String</w:t>
+      </w:r>
+      <w:proofErr w:type="spellEnd"/>
+      <w:r>
+        <w:t xml:space="preserve">, </w:t>
+      </w:r>
+      <w:proofErr w:type="spellStart"/>
+      <w:r>
+        <w:t>status:String</w:t>
+      </w:r>
+      <w:proofErr w:type="spellEnd"/>
       <w:r>
         <w:t>)</w:t>
       </w:r>
     </w:p>
     <w:p>
+      <w:proofErr w:type="gramStart"/>
       <w:r>
         <w:t>REQUEST(</w:t>
       </w:r>
+      <w:proofErr w:type="spellStart"/>
+      <w:proofErr w:type="gramEnd"/>
       <w:r>
         <w:rPr>
           <w:u w:val="single"/>
         </w:rPr>
         <w:t>requestId:Integer</w:t>
       </w:r>
-      <w:r>
-        <w:t>, userId:Integer, requestedGroup:String, quantity:integer, reason:String, neededAt:String, neededOn:date, contactNo:String)</w:t>
+      <w:proofErr w:type="spellEnd"/>
+      <w:r>
+        <w:t xml:space="preserve">, </w:t>
+      </w:r>
+      <w:proofErr w:type="spellStart"/>
+      <w:r>
+        <w:t>userId:Integer</w:t>
+      </w:r>
+      <w:proofErr w:type="spellEnd"/>
+      <w:r>
+        <w:t xml:space="preserve">, </w:t>
+      </w:r>
+      <w:proofErr w:type="spellStart"/>
+      <w:r>
+        <w:t>requestedGroup:String</w:t>
+      </w:r>
+      <w:proofErr w:type="spellEnd"/>
+      <w:r>
+        <w:t xml:space="preserve">, </w:t>
+      </w:r>
+      <w:proofErr w:type="spellStart"/>
+      <w:r>
+        <w:t>quantity:integer</w:t>
+      </w:r>
+      <w:proofErr w:type="spellEnd"/>
+      <w:r>
+        <w:t xml:space="preserve">, </w:t>
+      </w:r>
+      <w:proofErr w:type="spellStart"/>
+      <w:r>
+        <w:t>reason:String</w:t>
+      </w:r>
+      <w:proofErr w:type="spellEnd"/>
+      <w:r>
+        <w:t xml:space="preserve">, </w:t>
+      </w:r>
+      <w:proofErr w:type="spellStart"/>
+      <w:r>
+        <w:t>neededAt:String</w:t>
+      </w:r>
+      <w:proofErr w:type="spellEnd"/>
+      <w:r>
+        <w:t xml:space="preserve">, </w:t>
+      </w:r>
+      <w:proofErr w:type="spellStart"/>
+      <w:r>
+        <w:t>neededOn:date</w:t>
+      </w:r>
+      <w:proofErr w:type="spellEnd"/>
+      <w:r>
+        <w:t xml:space="preserve">, </w:t>
+      </w:r>
+      <w:proofErr w:type="spellStart"/>
+      <w:r>
+        <w:t>contactNo:String</w:t>
+      </w:r>
+      <w:proofErr w:type="spellEnd"/>
+      <w:r>
+        <w:t>)</w:t>
       </w:r>
     </w:p>
     <w:p/>
@@ -130,12 +267,14 @@
             <w:pPr>
               <w:jc w:val="center"/>
             </w:pPr>
+            <w:proofErr w:type="spellStart"/>
             <w:r>
               <w:rPr>
                 <w:u w:val="single"/>
               </w:rPr>
               <w:t>userId</w:t>
             </w:r>
+            <w:proofErr w:type="spellEnd"/>
             <w:r>
               <w:t xml:space="preserve"> (PK)</w:t>
             </w:r>
@@ -158,12 +297,14 @@
                 <w:b w:val="0"/>
               </w:rPr>
             </w:pPr>
+            <w:proofErr w:type="spellStart"/>
             <w:r>
               <w:rPr>
                 <w:b w:val="0"/>
               </w:rPr>
               <w:t>userFName</w:t>
             </w:r>
+            <w:proofErr w:type="spellEnd"/>
           </w:p>
         </w:tc>
       </w:tr>
@@ -184,12 +325,14 @@
                 <w:b w:val="0"/>
               </w:rPr>
             </w:pPr>
+            <w:proofErr w:type="spellStart"/>
             <w:r>
               <w:rPr>
                 <w:b w:val="0"/>
               </w:rPr>
               <w:t>userLName</w:t>
             </w:r>
+            <w:proofErr w:type="spellEnd"/>
           </w:p>
         </w:tc>
       </w:tr>
@@ -209,12 +352,14 @@
                 <w:b w:val="0"/>
               </w:rPr>
             </w:pPr>
+            <w:proofErr w:type="spellStart"/>
             <w:r>
               <w:rPr>
                 <w:b w:val="0"/>
               </w:rPr>
               <w:t>phoneNo</w:t>
             </w:r>
+            <w:proofErr w:type="spellEnd"/>
           </w:p>
         </w:tc>
       </w:tr>
@@ -241,8 +386,6 @@
               </w:rPr>
               <w:t>g</w:t>
             </w:r>
-            <w:bookmarkStart w:id="0" w:name="_GoBack"/>
-            <w:bookmarkEnd w:id="0"/>
             <w:r>
               <w:rPr>
                 <w:b w:val="0"/>
@@ -322,12 +465,14 @@
             <w:pPr>
               <w:jc w:val="center"/>
             </w:pPr>
+            <w:proofErr w:type="spellStart"/>
             <w:r>
               <w:rPr>
                 <w:u w:val="single"/>
               </w:rPr>
               <w:t>requestId</w:t>
             </w:r>
+            <w:proofErr w:type="spellEnd"/>
             <w:r>
               <w:t xml:space="preserve"> (PK)</w:t>
             </w:r>
@@ -350,11 +495,19 @@
                 <w:b w:val="0"/>
               </w:rPr>
             </w:pPr>
-            <w:r>
-              <w:rPr>
-                <w:b w:val="0"/>
-              </w:rPr>
-              <w:t>userId (FK)</w:t>
+            <w:proofErr w:type="spellStart"/>
+            <w:r>
+              <w:rPr>
+                <w:b w:val="0"/>
+              </w:rPr>
+              <w:t>userId</w:t>
+            </w:r>
+            <w:proofErr w:type="spellEnd"/>
+            <w:r>
+              <w:rPr>
+                <w:b w:val="0"/>
+              </w:rPr>
+              <w:t xml:space="preserve"> (FK)</w:t>
             </w:r>
           </w:p>
         </w:tc>
@@ -376,12 +529,14 @@
                 <w:b w:val="0"/>
               </w:rPr>
             </w:pPr>
+            <w:proofErr w:type="spellStart"/>
             <w:r>
               <w:rPr>
                 <w:b w:val="0"/>
               </w:rPr>
               <w:t>requestedGroup</w:t>
             </w:r>
+            <w:proofErr w:type="spellEnd"/>
           </w:p>
         </w:tc>
       </w:tr>
@@ -452,12 +607,14 @@
                 <w:b w:val="0"/>
               </w:rPr>
             </w:pPr>
+            <w:proofErr w:type="spellStart"/>
             <w:r>
               <w:rPr>
                 <w:b w:val="0"/>
               </w:rPr>
               <w:t>neededAt</w:t>
             </w:r>
+            <w:proofErr w:type="spellEnd"/>
           </w:p>
         </w:tc>
       </w:tr>
@@ -478,12 +635,14 @@
                 <w:b w:val="0"/>
               </w:rPr>
             </w:pPr>
+            <w:proofErr w:type="spellStart"/>
             <w:r>
               <w:rPr>
                 <w:b w:val="0"/>
               </w:rPr>
               <w:t>neededOn</w:t>
             </w:r>
+            <w:proofErr w:type="spellEnd"/>
           </w:p>
         </w:tc>
       </w:tr>
@@ -503,12 +662,14 @@
                 <w:b w:val="0"/>
               </w:rPr>
             </w:pPr>
+            <w:proofErr w:type="spellStart"/>
             <w:r>
               <w:rPr>
                 <w:b w:val="0"/>
               </w:rPr>
               <w:t>contactNo</w:t>
             </w:r>
+            <w:proofErr w:type="spellEnd"/>
           </w:p>
         </w:tc>
       </w:tr>
@@ -557,12 +718,14 @@
             <w:pPr>
               <w:jc w:val="center"/>
             </w:pPr>
+            <w:proofErr w:type="spellStart"/>
             <w:r>
               <w:rPr>
                 <w:u w:val="single"/>
               </w:rPr>
               <w:t>donorId</w:t>
             </w:r>
+            <w:proofErr w:type="spellEnd"/>
             <w:r>
               <w:t xml:space="preserve"> (PK)</w:t>
             </w:r>
@@ -585,11 +748,19 @@
                 <w:b w:val="0"/>
               </w:rPr>
             </w:pPr>
-            <w:r>
-              <w:rPr>
-                <w:b w:val="0"/>
-              </w:rPr>
-              <w:t>userId (FK)</w:t>
+            <w:proofErr w:type="spellStart"/>
+            <w:r>
+              <w:rPr>
+                <w:b w:val="0"/>
+              </w:rPr>
+              <w:t>userId</w:t>
+            </w:r>
+            <w:proofErr w:type="spellEnd"/>
+            <w:r>
+              <w:rPr>
+                <w:b w:val="0"/>
+              </w:rPr>
+              <w:t xml:space="preserve"> (FK)</w:t>
             </w:r>
           </w:p>
         </w:tc>
@@ -611,12 +782,14 @@
                 <w:b w:val="0"/>
               </w:rPr>
             </w:pPr>
+            <w:proofErr w:type="spellStart"/>
             <w:r>
               <w:rPr>
                 <w:b w:val="0"/>
               </w:rPr>
               <w:t>bloodGroup</w:t>
             </w:r>
+            <w:proofErr w:type="spellEnd"/>
           </w:p>
         </w:tc>
       </w:tr>

</xml_diff>

<commit_message>
Schema file updated and a PDF version added
</commit_message>
<xml_diff>
--- a/Schema.docx
+++ b/Schema.docx
@@ -4,17 +4,16 @@
   <w:body>
     <w:p>
       <w:pPr>
+        <w:jc w:val="center"/>
         <w:rPr>
           <w:b/>
-          <w:sz w:val="28"/>
-          <w:u w:val="single"/>
+          <w:sz w:val="34"/>
         </w:rPr>
       </w:pPr>
       <w:r>
         <w:rPr>
           <w:b/>
-          <w:sz w:val="28"/>
-          <w:u w:val="single"/>
+          <w:sz w:val="34"/>
         </w:rPr>
         <w:t>Emergency Donor Finder Database</w:t>
       </w:r>
@@ -24,12 +23,23 @@
         <w:rPr>
           <w:b/>
           <w:sz w:val="30"/>
+          <w:u w:val="single"/>
         </w:rPr>
       </w:pPr>
-      <w:r>
+    </w:p>
+    <w:p>
+      <w:pPr>
         <w:rPr>
           <w:b/>
           <w:sz w:val="30"/>
+          <w:u w:val="single"/>
+        </w:rPr>
+      </w:pPr>
+      <w:r>
+        <w:rPr>
+          <w:b/>
+          <w:sz w:val="30"/>
+          <w:u w:val="single"/>
         </w:rPr>
         <w:t>Table Details:</w:t>
       </w:r>
@@ -38,31 +48,31 @@
       <w:pPr>
         <w:jc w:val="both"/>
         <w:rPr>
-          <w:sz w:val="20"/>
+          <w:sz w:val="24"/>
         </w:rPr>
       </w:pPr>
       <w:r>
         <w:rPr>
-          <w:sz w:val="20"/>
+          <w:sz w:val="24"/>
         </w:rPr>
         <w:t>USERDATA</w:t>
       </w:r>
       <w:r>
         <w:rPr>
-          <w:sz w:val="20"/>
+          <w:sz w:val="24"/>
         </w:rPr>
         <w:t xml:space="preserve"> </w:t>
       </w:r>
       <w:r>
         <w:rPr>
-          <w:sz w:val="20"/>
+          <w:sz w:val="24"/>
         </w:rPr>
         <w:t>(</w:t>
       </w:r>
       <w:proofErr w:type="spellStart"/>
       <w:r>
         <w:rPr>
-          <w:sz w:val="20"/>
+          <w:sz w:val="24"/>
           <w:u w:val="single"/>
         </w:rPr>
         <w:t>userId</w:t>
@@ -70,7 +80,7 @@
       <w:proofErr w:type="gramStart"/>
       <w:r>
         <w:rPr>
-          <w:sz w:val="20"/>
+          <w:sz w:val="24"/>
           <w:u w:val="single"/>
         </w:rPr>
         <w:t>:Integer</w:t>
@@ -79,84 +89,84 @@
       <w:proofErr w:type="gramEnd"/>
       <w:r>
         <w:rPr>
-          <w:sz w:val="20"/>
+          <w:sz w:val="24"/>
           <w:u w:val="single"/>
         </w:rPr>
         <w:t>,</w:t>
       </w:r>
       <w:r>
         <w:rPr>
-          <w:sz w:val="20"/>
+          <w:sz w:val="24"/>
         </w:rPr>
         <w:t xml:space="preserve"> </w:t>
       </w:r>
       <w:proofErr w:type="spellStart"/>
       <w:r>
         <w:rPr>
-          <w:sz w:val="20"/>
+          <w:sz w:val="24"/>
         </w:rPr>
         <w:t>userFName:String</w:t>
       </w:r>
       <w:proofErr w:type="spellEnd"/>
       <w:r>
         <w:rPr>
-          <w:sz w:val="20"/>
+          <w:sz w:val="24"/>
         </w:rPr>
         <w:t xml:space="preserve">, </w:t>
       </w:r>
       <w:proofErr w:type="spellStart"/>
       <w:r>
         <w:rPr>
-          <w:sz w:val="20"/>
+          <w:sz w:val="24"/>
         </w:rPr>
         <w:t>userLName:String</w:t>
       </w:r>
       <w:proofErr w:type="spellEnd"/>
       <w:r>
         <w:rPr>
-          <w:sz w:val="20"/>
+          <w:sz w:val="24"/>
         </w:rPr>
         <w:t xml:space="preserve">, </w:t>
       </w:r>
       <w:proofErr w:type="spellStart"/>
       <w:r>
         <w:rPr>
-          <w:sz w:val="20"/>
+          <w:sz w:val="24"/>
         </w:rPr>
         <w:t>phoneNo:String</w:t>
       </w:r>
       <w:proofErr w:type="spellEnd"/>
       <w:r>
         <w:rPr>
-          <w:sz w:val="20"/>
+          <w:sz w:val="24"/>
         </w:rPr>
         <w:t xml:space="preserve">, </w:t>
       </w:r>
       <w:proofErr w:type="spellStart"/>
       <w:r>
         <w:rPr>
-          <w:sz w:val="20"/>
+          <w:sz w:val="24"/>
         </w:rPr>
         <w:t>gender:String</w:t>
       </w:r>
       <w:proofErr w:type="spellEnd"/>
       <w:r>
         <w:rPr>
-          <w:sz w:val="20"/>
+          <w:sz w:val="24"/>
         </w:rPr>
         <w:t xml:space="preserve">, </w:t>
       </w:r>
       <w:proofErr w:type="spellStart"/>
       <w:r>
         <w:rPr>
-          <w:sz w:val="20"/>
+          <w:sz w:val="24"/>
         </w:rPr>
         <w:t>age:Integer</w:t>
       </w:r>
       <w:proofErr w:type="spellEnd"/>
       <w:r>
         <w:rPr>
-          <w:sz w:val="20"/>
+          <w:sz w:val="24"/>
         </w:rPr>
         <w:t>)</w:t>
       </w:r>
@@ -165,31 +175,31 @@
       <w:pPr>
         <w:jc w:val="both"/>
         <w:rPr>
-          <w:sz w:val="20"/>
+          <w:sz w:val="24"/>
         </w:rPr>
       </w:pPr>
       <w:r>
         <w:rPr>
-          <w:sz w:val="20"/>
+          <w:sz w:val="24"/>
         </w:rPr>
         <w:t>DONOR</w:t>
       </w:r>
       <w:r>
         <w:rPr>
-          <w:sz w:val="20"/>
+          <w:sz w:val="24"/>
         </w:rPr>
         <w:t xml:space="preserve"> </w:t>
       </w:r>
       <w:r>
         <w:rPr>
-          <w:sz w:val="20"/>
+          <w:sz w:val="24"/>
         </w:rPr>
         <w:t>(</w:t>
       </w:r>
       <w:proofErr w:type="spellStart"/>
       <w:r>
         <w:rPr>
-          <w:sz w:val="20"/>
+          <w:sz w:val="24"/>
           <w:u w:val="single"/>
         </w:rPr>
         <w:t>donorId</w:t>
@@ -197,7 +207,7 @@
       <w:proofErr w:type="gramStart"/>
       <w:r>
         <w:rPr>
-          <w:sz w:val="20"/>
+          <w:sz w:val="24"/>
           <w:u w:val="single"/>
         </w:rPr>
         <w:t>:Integer</w:t>
@@ -206,49 +216,49 @@
       <w:proofErr w:type="gramEnd"/>
       <w:r>
         <w:rPr>
-          <w:sz w:val="20"/>
+          <w:sz w:val="24"/>
         </w:rPr>
         <w:t xml:space="preserve">, </w:t>
       </w:r>
       <w:proofErr w:type="spellStart"/>
       <w:r>
         <w:rPr>
-          <w:sz w:val="20"/>
+          <w:sz w:val="24"/>
         </w:rPr>
         <w:t>userId:Integer</w:t>
       </w:r>
       <w:proofErr w:type="spellEnd"/>
       <w:r>
         <w:rPr>
-          <w:sz w:val="20"/>
+          <w:sz w:val="24"/>
         </w:rPr>
         <w:t xml:space="preserve">, </w:t>
       </w:r>
       <w:proofErr w:type="spellStart"/>
       <w:r>
         <w:rPr>
-          <w:sz w:val="20"/>
+          <w:sz w:val="24"/>
         </w:rPr>
         <w:t>bloodGroup:String</w:t>
       </w:r>
       <w:proofErr w:type="spellEnd"/>
       <w:r>
         <w:rPr>
-          <w:sz w:val="20"/>
+          <w:sz w:val="24"/>
         </w:rPr>
         <w:t xml:space="preserve">, </w:t>
       </w:r>
       <w:proofErr w:type="spellStart"/>
       <w:r>
         <w:rPr>
-          <w:sz w:val="20"/>
+          <w:sz w:val="24"/>
         </w:rPr>
         <w:t>status:String</w:t>
       </w:r>
       <w:proofErr w:type="spellEnd"/>
       <w:r>
         <w:rPr>
-          <w:sz w:val="20"/>
+          <w:sz w:val="24"/>
         </w:rPr>
         <w:t>)</w:t>
       </w:r>
@@ -257,31 +267,31 @@
       <w:pPr>
         <w:jc w:val="both"/>
         <w:rPr>
-          <w:sz w:val="20"/>
+          <w:sz w:val="24"/>
         </w:rPr>
       </w:pPr>
       <w:r>
         <w:rPr>
-          <w:sz w:val="20"/>
+          <w:sz w:val="24"/>
         </w:rPr>
         <w:t>REQUEST</w:t>
       </w:r>
       <w:r>
         <w:rPr>
-          <w:sz w:val="20"/>
+          <w:sz w:val="24"/>
         </w:rPr>
         <w:t xml:space="preserve"> </w:t>
       </w:r>
       <w:r>
         <w:rPr>
-          <w:sz w:val="20"/>
+          <w:sz w:val="24"/>
         </w:rPr>
         <w:t>(</w:t>
       </w:r>
       <w:proofErr w:type="spellStart"/>
       <w:r>
         <w:rPr>
-          <w:sz w:val="20"/>
+          <w:sz w:val="24"/>
           <w:u w:val="single"/>
         </w:rPr>
         <w:t>requestId</w:t>
@@ -289,7 +299,7 @@
       <w:proofErr w:type="gramStart"/>
       <w:r>
         <w:rPr>
-          <w:sz w:val="20"/>
+          <w:sz w:val="24"/>
           <w:u w:val="single"/>
         </w:rPr>
         <w:t>:Integer</w:t>
@@ -298,105 +308,105 @@
       <w:proofErr w:type="gramEnd"/>
       <w:r>
         <w:rPr>
-          <w:sz w:val="20"/>
+          <w:sz w:val="24"/>
         </w:rPr>
         <w:t xml:space="preserve">, </w:t>
       </w:r>
       <w:proofErr w:type="spellStart"/>
       <w:r>
         <w:rPr>
-          <w:sz w:val="20"/>
+          <w:sz w:val="24"/>
         </w:rPr>
         <w:t>userId:Integer</w:t>
       </w:r>
       <w:proofErr w:type="spellEnd"/>
       <w:r>
         <w:rPr>
-          <w:sz w:val="20"/>
+          <w:sz w:val="24"/>
         </w:rPr>
         <w:t xml:space="preserve">, </w:t>
       </w:r>
       <w:proofErr w:type="spellStart"/>
       <w:r>
         <w:rPr>
-          <w:sz w:val="20"/>
+          <w:sz w:val="24"/>
         </w:rPr>
         <w:t>requestedGroup:String</w:t>
       </w:r>
       <w:proofErr w:type="spellEnd"/>
       <w:r>
         <w:rPr>
-          <w:sz w:val="20"/>
+          <w:sz w:val="24"/>
         </w:rPr>
         <w:t xml:space="preserve">, </w:t>
       </w:r>
       <w:proofErr w:type="spellStart"/>
       <w:r>
         <w:rPr>
-          <w:sz w:val="20"/>
+          <w:sz w:val="24"/>
         </w:rPr>
         <w:t>quantity:integer</w:t>
       </w:r>
       <w:proofErr w:type="spellEnd"/>
       <w:r>
         <w:rPr>
-          <w:sz w:val="20"/>
+          <w:sz w:val="24"/>
         </w:rPr>
         <w:t xml:space="preserve">, </w:t>
       </w:r>
       <w:proofErr w:type="spellStart"/>
       <w:r>
         <w:rPr>
-          <w:sz w:val="20"/>
+          <w:sz w:val="24"/>
         </w:rPr>
         <w:t>reason:String</w:t>
       </w:r>
       <w:proofErr w:type="spellEnd"/>
       <w:r>
         <w:rPr>
-          <w:sz w:val="20"/>
+          <w:sz w:val="24"/>
         </w:rPr>
         <w:t xml:space="preserve">, </w:t>
       </w:r>
       <w:proofErr w:type="spellStart"/>
       <w:r>
         <w:rPr>
-          <w:sz w:val="20"/>
+          <w:sz w:val="24"/>
         </w:rPr>
         <w:t>neededAt:String</w:t>
       </w:r>
       <w:proofErr w:type="spellEnd"/>
       <w:r>
         <w:rPr>
-          <w:sz w:val="20"/>
+          <w:sz w:val="24"/>
         </w:rPr>
         <w:t xml:space="preserve">, </w:t>
       </w:r>
       <w:proofErr w:type="spellStart"/>
       <w:r>
         <w:rPr>
-          <w:sz w:val="20"/>
+          <w:sz w:val="24"/>
         </w:rPr>
         <w:t>neededOn:date</w:t>
       </w:r>
       <w:proofErr w:type="spellEnd"/>
       <w:r>
         <w:rPr>
-          <w:sz w:val="20"/>
+          <w:sz w:val="24"/>
         </w:rPr>
         <w:t xml:space="preserve">, </w:t>
       </w:r>
       <w:proofErr w:type="spellStart"/>
       <w:r>
         <w:rPr>
-          <w:sz w:val="20"/>
+          <w:sz w:val="24"/>
         </w:rPr>
         <w:t>contactNo:String</w:t>
       </w:r>
       <w:proofErr w:type="spellEnd"/>
       <w:r>
         <w:rPr>
-          <w:sz w:val="20"/>
+          <w:sz w:val="24"/>
         </w:rPr>
         <w:t>)</w:t>
       </w:r>
@@ -410,14 +420,20 @@
         </w:numPr>
         <w:jc w:val="both"/>
         <w:rPr>
-          <w:sz w:val="20"/>
+          <w:sz w:val="24"/>
         </w:rPr>
       </w:pPr>
       <w:r>
         <w:rPr>
-          <w:sz w:val="20"/>
-        </w:rPr>
-        <w:t>USERDATA has one to one relationship with DONOR, But USERDATA doesn’t participates fully in the relationship.</w:t>
+          <w:sz w:val="24"/>
+        </w:rPr>
+        <w:t>USERDATA has one to one relationship with DONOR</w:t>
+      </w:r>
+      <w:r>
+        <w:rPr>
+          <w:sz w:val="24"/>
+        </w:rPr>
+        <w:t>.</w:t>
       </w:r>
     </w:p>
     <w:p>
@@ -429,12 +445,12 @@
         </w:numPr>
         <w:jc w:val="both"/>
         <w:rPr>
-          <w:sz w:val="20"/>
+          <w:sz w:val="24"/>
         </w:rPr>
       </w:pPr>
       <w:r>
         <w:rPr>
-          <w:sz w:val="20"/>
+          <w:sz w:val="24"/>
         </w:rPr>
         <w:t>USERDATA has one to many relationship with REQUEST.</w:t>
       </w:r>
@@ -444,25 +460,326 @@
         <w:rPr>
           <w:b/>
           <w:sz w:val="30"/>
+          <w:u w:val="single"/>
         </w:rPr>
       </w:pPr>
-      <w:r>
+    </w:p>
+    <w:p>
+      <w:pPr>
         <w:rPr>
           <w:b/>
           <w:sz w:val="30"/>
+          <w:u w:val="single"/>
+        </w:rPr>
+      </w:pPr>
+      <w:r>
+        <w:rPr>
+          <w:b/>
+          <w:sz w:val="30"/>
+          <w:u w:val="single"/>
         </w:rPr>
         <w:t>Schema Diagram:</w:t>
       </w:r>
+    </w:p>
+    <w:p>
+      <w:pPr>
+        <w:rPr>
+          <w:b/>
+          <w:sz w:val="30"/>
+          <w:u w:val="single"/>
+        </w:rPr>
+      </w:pPr>
     </w:p>
     <w:tbl>
       <w:tblPr>
         <w:tblStyle w:val="GridTable4-Accent5"/>
-        <w:tblpPr w:leftFromText="180" w:rightFromText="180" w:vertAnchor="text" w:horzAnchor="page" w:tblpX="3241" w:tblpY="398"/>
+        <w:tblpPr w:leftFromText="180" w:rightFromText="180" w:vertAnchor="text" w:horzAnchor="page" w:tblpX="8521" w:tblpY="158"/>
         <w:tblW w:w="0" w:type="auto"/>
         <w:tblLook w:val="04A0" w:firstRow="1" w:lastRow="0" w:firstColumn="1" w:lastColumn="0" w:noHBand="0" w:noVBand="1"/>
       </w:tblPr>
       <w:tblGrid>
-        <w:gridCol w:w="1288"/>
+        <w:gridCol w:w="1825"/>
+      </w:tblGrid>
+      <w:tr>
+        <w:trPr>
+          <w:cnfStyle w:val="100000000000" w:firstRow="1" w:lastRow="0" w:firstColumn="0" w:lastColumn="0" w:oddVBand="0" w:evenVBand="0" w:oddHBand="0" w:evenHBand="0" w:firstRowFirstColumn="0" w:firstRowLastColumn="0" w:lastRowFirstColumn="0" w:lastRowLastColumn="0"/>
+          <w:trHeight w:val="266"/>
+        </w:trPr>
+        <w:tc>
+          <w:tcPr>
+            <w:cnfStyle w:val="001000000000" w:firstRow="0" w:lastRow="0" w:firstColumn="1" w:lastColumn="0" w:oddVBand="0" w:evenVBand="0" w:oddHBand="0" w:evenHBand="0" w:firstRowFirstColumn="0" w:firstRowLastColumn="0" w:lastRowFirstColumn="0" w:lastRowLastColumn="0"/>
+            <w:tcW w:w="1825" w:type="dxa"/>
+          </w:tcPr>
+          <w:p>
+            <w:pPr>
+              <w:jc w:val="center"/>
+              <w:rPr>
+                <w:sz w:val="24"/>
+              </w:rPr>
+            </w:pPr>
+            <w:r>
+              <w:rPr>
+                <w:sz w:val="24"/>
+              </w:rPr>
+              <w:t>REQUEST</w:t>
+            </w:r>
+          </w:p>
+        </w:tc>
+      </w:tr>
+      <w:tr>
+        <w:trPr>
+          <w:cnfStyle w:val="000000100000" w:firstRow="0" w:lastRow="0" w:firstColumn="0" w:lastColumn="0" w:oddVBand="0" w:evenVBand="0" w:oddHBand="1" w:evenHBand="0" w:firstRowFirstColumn="0" w:firstRowLastColumn="0" w:lastRowFirstColumn="0" w:lastRowLastColumn="0"/>
+          <w:trHeight w:val="252"/>
+        </w:trPr>
+        <w:tc>
+          <w:tcPr>
+            <w:cnfStyle w:val="001000000000" w:firstRow="0" w:lastRow="0" w:firstColumn="1" w:lastColumn="0" w:oddVBand="0" w:evenVBand="0" w:oddHBand="0" w:evenHBand="0" w:firstRowFirstColumn="0" w:firstRowLastColumn="0" w:lastRowFirstColumn="0" w:lastRowLastColumn="0"/>
+            <w:tcW w:w="1825" w:type="dxa"/>
+          </w:tcPr>
+          <w:p>
+            <w:pPr>
+              <w:jc w:val="center"/>
+              <w:rPr>
+                <w:sz w:val="24"/>
+              </w:rPr>
+            </w:pPr>
+            <w:proofErr w:type="spellStart"/>
+            <w:r>
+              <w:rPr>
+                <w:sz w:val="24"/>
+                <w:u w:val="single"/>
+              </w:rPr>
+              <w:t>requestId</w:t>
+            </w:r>
+            <w:proofErr w:type="spellEnd"/>
+            <w:r>
+              <w:rPr>
+                <w:sz w:val="24"/>
+              </w:rPr>
+              <w:t xml:space="preserve"> (PK)</w:t>
+            </w:r>
+          </w:p>
+        </w:tc>
+      </w:tr>
+      <w:tr>
+        <w:trPr>
+          <w:trHeight w:val="266"/>
+        </w:trPr>
+        <w:tc>
+          <w:tcPr>
+            <w:cnfStyle w:val="001000000000" w:firstRow="0" w:lastRow="0" w:firstColumn="1" w:lastColumn="0" w:oddVBand="0" w:evenVBand="0" w:oddHBand="0" w:evenHBand="0" w:firstRowFirstColumn="0" w:firstRowLastColumn="0" w:lastRowFirstColumn="0" w:lastRowLastColumn="0"/>
+            <w:tcW w:w="1825" w:type="dxa"/>
+          </w:tcPr>
+          <w:p>
+            <w:pPr>
+              <w:jc w:val="center"/>
+              <w:rPr>
+                <w:b w:val="0"/>
+                <w:sz w:val="24"/>
+              </w:rPr>
+            </w:pPr>
+            <w:proofErr w:type="spellStart"/>
+            <w:r>
+              <w:rPr>
+                <w:b w:val="0"/>
+                <w:sz w:val="24"/>
+              </w:rPr>
+              <w:t>userId</w:t>
+            </w:r>
+            <w:proofErr w:type="spellEnd"/>
+            <w:r>
+              <w:rPr>
+                <w:b w:val="0"/>
+                <w:sz w:val="24"/>
+              </w:rPr>
+              <w:t xml:space="preserve"> (FK)</w:t>
+            </w:r>
+          </w:p>
+        </w:tc>
+      </w:tr>
+      <w:tr>
+        <w:trPr>
+          <w:cnfStyle w:val="000000100000" w:firstRow="0" w:lastRow="0" w:firstColumn="0" w:lastColumn="0" w:oddVBand="0" w:evenVBand="0" w:oddHBand="1" w:evenHBand="0" w:firstRowFirstColumn="0" w:firstRowLastColumn="0" w:lastRowFirstColumn="0" w:lastRowLastColumn="0"/>
+          <w:trHeight w:val="252"/>
+        </w:trPr>
+        <w:tc>
+          <w:tcPr>
+            <w:cnfStyle w:val="001000000000" w:firstRow="0" w:lastRow="0" w:firstColumn="1" w:lastColumn="0" w:oddVBand="0" w:evenVBand="0" w:oddHBand="0" w:evenHBand="0" w:firstRowFirstColumn="0" w:firstRowLastColumn="0" w:lastRowFirstColumn="0" w:lastRowLastColumn="0"/>
+            <w:tcW w:w="1825" w:type="dxa"/>
+          </w:tcPr>
+          <w:p>
+            <w:pPr>
+              <w:jc w:val="center"/>
+              <w:rPr>
+                <w:b w:val="0"/>
+                <w:sz w:val="24"/>
+              </w:rPr>
+            </w:pPr>
+            <w:proofErr w:type="spellStart"/>
+            <w:r>
+              <w:rPr>
+                <w:b w:val="0"/>
+                <w:sz w:val="24"/>
+              </w:rPr>
+              <w:t>requestedGroup</w:t>
+            </w:r>
+            <w:proofErr w:type="spellEnd"/>
+          </w:p>
+        </w:tc>
+      </w:tr>
+      <w:tr>
+        <w:trPr>
+          <w:trHeight w:val="266"/>
+        </w:trPr>
+        <w:tc>
+          <w:tcPr>
+            <w:cnfStyle w:val="001000000000" w:firstRow="0" w:lastRow="0" w:firstColumn="1" w:lastColumn="0" w:oddVBand="0" w:evenVBand="0" w:oddHBand="0" w:evenHBand="0" w:firstRowFirstColumn="0" w:firstRowLastColumn="0" w:lastRowFirstColumn="0" w:lastRowLastColumn="0"/>
+            <w:tcW w:w="1825" w:type="dxa"/>
+          </w:tcPr>
+          <w:p>
+            <w:pPr>
+              <w:jc w:val="center"/>
+              <w:rPr>
+                <w:b w:val="0"/>
+                <w:sz w:val="24"/>
+              </w:rPr>
+            </w:pPr>
+            <w:r>
+              <w:rPr>
+                <w:b w:val="0"/>
+                <w:sz w:val="24"/>
+              </w:rPr>
+              <w:t>quantity</w:t>
+            </w:r>
+          </w:p>
+        </w:tc>
+      </w:tr>
+      <w:tr>
+        <w:trPr>
+          <w:cnfStyle w:val="000000100000" w:firstRow="0" w:lastRow="0" w:firstColumn="0" w:lastColumn="0" w:oddVBand="0" w:evenVBand="0" w:oddHBand="1" w:evenHBand="0" w:firstRowFirstColumn="0" w:firstRowLastColumn="0" w:lastRowFirstColumn="0" w:lastRowLastColumn="0"/>
+          <w:trHeight w:val="252"/>
+        </w:trPr>
+        <w:tc>
+          <w:tcPr>
+            <w:cnfStyle w:val="001000000000" w:firstRow="0" w:lastRow="0" w:firstColumn="1" w:lastColumn="0" w:oddVBand="0" w:evenVBand="0" w:oddHBand="0" w:evenHBand="0" w:firstRowFirstColumn="0" w:firstRowLastColumn="0" w:lastRowFirstColumn="0" w:lastRowLastColumn="0"/>
+            <w:tcW w:w="1825" w:type="dxa"/>
+          </w:tcPr>
+          <w:p>
+            <w:pPr>
+              <w:jc w:val="center"/>
+              <w:rPr>
+                <w:b w:val="0"/>
+                <w:sz w:val="24"/>
+              </w:rPr>
+            </w:pPr>
+            <w:r>
+              <w:rPr>
+                <w:b w:val="0"/>
+                <w:sz w:val="24"/>
+              </w:rPr>
+              <w:t>reason</w:t>
+            </w:r>
+          </w:p>
+        </w:tc>
+      </w:tr>
+      <w:tr>
+        <w:trPr>
+          <w:trHeight w:val="266"/>
+        </w:trPr>
+        <w:tc>
+          <w:tcPr>
+            <w:cnfStyle w:val="001000000000" w:firstRow="0" w:lastRow="0" w:firstColumn="1" w:lastColumn="0" w:oddVBand="0" w:evenVBand="0" w:oddHBand="0" w:evenHBand="0" w:firstRowFirstColumn="0" w:firstRowLastColumn="0" w:lastRowFirstColumn="0" w:lastRowLastColumn="0"/>
+            <w:tcW w:w="1825" w:type="dxa"/>
+          </w:tcPr>
+          <w:p>
+            <w:pPr>
+              <w:jc w:val="center"/>
+              <w:rPr>
+                <w:b w:val="0"/>
+                <w:sz w:val="24"/>
+              </w:rPr>
+            </w:pPr>
+            <w:proofErr w:type="spellStart"/>
+            <w:r>
+              <w:rPr>
+                <w:b w:val="0"/>
+                <w:sz w:val="24"/>
+              </w:rPr>
+              <w:t>neededAt</w:t>
+            </w:r>
+            <w:proofErr w:type="spellEnd"/>
+          </w:p>
+        </w:tc>
+      </w:tr>
+      <w:tr>
+        <w:trPr>
+          <w:cnfStyle w:val="000000100000" w:firstRow="0" w:lastRow="0" w:firstColumn="0" w:lastColumn="0" w:oddVBand="0" w:evenVBand="0" w:oddHBand="1" w:evenHBand="0" w:firstRowFirstColumn="0" w:firstRowLastColumn="0" w:lastRowFirstColumn="0" w:lastRowLastColumn="0"/>
+          <w:trHeight w:val="266"/>
+        </w:trPr>
+        <w:tc>
+          <w:tcPr>
+            <w:cnfStyle w:val="001000000000" w:firstRow="0" w:lastRow="0" w:firstColumn="1" w:lastColumn="0" w:oddVBand="0" w:evenVBand="0" w:oddHBand="0" w:evenHBand="0" w:firstRowFirstColumn="0" w:firstRowLastColumn="0" w:lastRowFirstColumn="0" w:lastRowLastColumn="0"/>
+            <w:tcW w:w="1825" w:type="dxa"/>
+          </w:tcPr>
+          <w:p>
+            <w:pPr>
+              <w:jc w:val="center"/>
+              <w:rPr>
+                <w:b w:val="0"/>
+                <w:sz w:val="24"/>
+              </w:rPr>
+            </w:pPr>
+            <w:proofErr w:type="spellStart"/>
+            <w:r>
+              <w:rPr>
+                <w:b w:val="0"/>
+                <w:sz w:val="24"/>
+              </w:rPr>
+              <w:t>neededOn</w:t>
+            </w:r>
+            <w:proofErr w:type="spellEnd"/>
+          </w:p>
+        </w:tc>
+      </w:tr>
+      <w:tr>
+        <w:trPr>
+          <w:trHeight w:val="252"/>
+        </w:trPr>
+        <w:tc>
+          <w:tcPr>
+            <w:cnfStyle w:val="001000000000" w:firstRow="0" w:lastRow="0" w:firstColumn="1" w:lastColumn="0" w:oddVBand="0" w:evenVBand="0" w:oddHBand="0" w:evenHBand="0" w:firstRowFirstColumn="0" w:firstRowLastColumn="0" w:lastRowFirstColumn="0" w:lastRowLastColumn="0"/>
+            <w:tcW w:w="1825" w:type="dxa"/>
+          </w:tcPr>
+          <w:p>
+            <w:pPr>
+              <w:jc w:val="center"/>
+              <w:rPr>
+                <w:b w:val="0"/>
+                <w:sz w:val="24"/>
+              </w:rPr>
+            </w:pPr>
+            <w:proofErr w:type="spellStart"/>
+            <w:r>
+              <w:rPr>
+                <w:b w:val="0"/>
+                <w:sz w:val="24"/>
+              </w:rPr>
+              <w:t>contactNo</w:t>
+            </w:r>
+            <w:proofErr w:type="spellEnd"/>
+          </w:p>
+        </w:tc>
+      </w:tr>
+    </w:tbl>
+    <w:tbl>
+      <w:tblPr>
+        <w:tblStyle w:val="GridTable4-Accent5"/>
+        <w:tblpPr w:leftFromText="180" w:rightFromText="180" w:vertAnchor="text" w:horzAnchor="page" w:tblpX="2311" w:tblpY="368"/>
+        <w:tblW w:w="0" w:type="auto"/>
+        <w:tblLook w:val="04A0" w:firstRow="1" w:lastRow="0" w:firstColumn="1" w:lastColumn="0" w:noHBand="0" w:noVBand="1"/>
+      </w:tblPr>
+      <w:tblGrid>
+        <w:gridCol w:w="1795"/>
       </w:tblGrid>
       <w:tr>
         <w:trPr>
@@ -472,89 +789,20 @@
         <w:tc>
           <w:tcPr>
             <w:cnfStyle w:val="001000000000" w:firstRow="0" w:lastRow="0" w:firstColumn="1" w:lastColumn="0" w:oddVBand="0" w:evenVBand="0" w:oddHBand="0" w:evenHBand="0" w:firstRowFirstColumn="0" w:firstRowLastColumn="0" w:lastRowFirstColumn="0" w:lastRowLastColumn="0"/>
-            <w:tcW w:w="1288" w:type="dxa"/>
+            <w:tcW w:w="1795" w:type="dxa"/>
           </w:tcPr>
           <w:p>
             <w:pPr>
               <w:jc w:val="center"/>
               <w:rPr>
-                <w:sz w:val="20"/>
+                <w:sz w:val="24"/>
+                <w:szCs w:val="24"/>
               </w:rPr>
             </w:pPr>
             <w:r>
               <w:rPr>
-                <w:noProof/>
-                <w:sz w:val="20"/>
-              </w:rPr>
-              <mc:AlternateContent>
-                <mc:Choice Requires="wps">
-                  <w:drawing>
-                    <wp:anchor distT="0" distB="0" distL="114300" distR="114300" simplePos="0" relativeHeight="251727872" behindDoc="0" locked="0" layoutInCell="1" allowOverlap="1">
-                      <wp:simplePos x="0" y="0"/>
-                      <wp:positionH relativeFrom="column">
-                        <wp:posOffset>728345</wp:posOffset>
-                      </wp:positionH>
-                      <wp:positionV relativeFrom="paragraph">
-                        <wp:posOffset>154940</wp:posOffset>
-                      </wp:positionV>
-                      <wp:extent cx="657225" cy="276225"/>
-                      <wp:effectExtent l="0" t="38100" r="47625" b="28575"/>
-                      <wp:wrapNone/>
-                      <wp:docPr id="12" name="Straight Arrow Connector 12"/>
-                      <wp:cNvGraphicFramePr/>
-                      <a:graphic xmlns:a="http://schemas.openxmlformats.org/drawingml/2006/main">
-                        <a:graphicData uri="http://schemas.microsoft.com/office/word/2010/wordprocessingShape">
-                          <wps:wsp>
-                            <wps:cNvCnPr/>
-                            <wps:spPr>
-                              <a:xfrm flipV="1">
-                                <a:off x="0" y="0"/>
-                                <a:ext cx="657225" cy="276225"/>
-                              </a:xfrm>
-                              <a:prstGeom prst="straightConnector1">
-                                <a:avLst/>
-                              </a:prstGeom>
-                              <a:ln>
-                                <a:tailEnd type="triangle"/>
-                              </a:ln>
-                            </wps:spPr>
-                            <wps:style>
-                              <a:lnRef idx="1">
-                                <a:schemeClr val="accent1"/>
-                              </a:lnRef>
-                              <a:fillRef idx="0">
-                                <a:schemeClr val="accent1"/>
-                              </a:fillRef>
-                              <a:effectRef idx="0">
-                                <a:schemeClr val="accent1"/>
-                              </a:effectRef>
-                              <a:fontRef idx="minor">
-                                <a:schemeClr val="tx1"/>
-                              </a:fontRef>
-                            </wps:style>
-                            <wps:bodyPr/>
-                          </wps:wsp>
-                        </a:graphicData>
-                      </a:graphic>
-                    </wp:anchor>
-                  </w:drawing>
-                </mc:Choice>
-                <mc:Fallback>
-                  <w:pict>
-                    <v:shapetype w14:anchorId="798163F8" id="_x0000_t32" coordsize="21600,21600" o:spt="32" o:oned="t" path="m,l21600,21600e" filled="f">
-                      <v:path arrowok="t" fillok="f" o:connecttype="none"/>
-                      <o:lock v:ext="edit" shapetype="t"/>
-                    </v:shapetype>
-                    <v:shape id="Straight Arrow Connector 12" o:spid="_x0000_s1026" type="#_x0000_t32" style="position:absolute;margin-left:57.35pt;margin-top:12.2pt;width:51.75pt;height:21.75pt;flip:y;z-index:251727872;visibility:visible;mso-wrap-style:square;mso-wrap-distance-left:9pt;mso-wrap-distance-top:0;mso-wrap-distance-right:9pt;mso-wrap-distance-bottom:0;mso-position-horizontal:absolute;mso-position-horizontal-relative:text;mso-position-vertical:absolute;mso-position-vertical-relative:text" o:gfxdata="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" strokecolor="#5b9bd5 [3204]" strokeweight=".5pt">
-                      <v:stroke endarrow="block" joinstyle="miter"/>
-                    </v:shape>
-                  </w:pict>
-                </mc:Fallback>
-              </mc:AlternateContent>
-            </w:r>
-            <w:r>
-              <w:rPr>
-                <w:sz w:val="20"/>
+                <w:sz w:val="24"/>
+                <w:szCs w:val="24"/>
               </w:rPr>
               <w:t>DONOR</w:t>
             </w:r>
@@ -569,19 +817,21 @@
         <w:tc>
           <w:tcPr>
             <w:cnfStyle w:val="001000000000" w:firstRow="0" w:lastRow="0" w:firstColumn="1" w:lastColumn="0" w:oddVBand="0" w:evenVBand="0" w:oddHBand="0" w:evenHBand="0" w:firstRowFirstColumn="0" w:firstRowLastColumn="0" w:lastRowFirstColumn="0" w:lastRowLastColumn="0"/>
-            <w:tcW w:w="1288" w:type="dxa"/>
+            <w:tcW w:w="1795" w:type="dxa"/>
           </w:tcPr>
           <w:p>
             <w:pPr>
               <w:jc w:val="center"/>
               <w:rPr>
-                <w:sz w:val="20"/>
+                <w:sz w:val="24"/>
+                <w:szCs w:val="24"/>
               </w:rPr>
             </w:pPr>
             <w:proofErr w:type="spellStart"/>
             <w:r>
               <w:rPr>
-                <w:sz w:val="20"/>
+                <w:sz w:val="24"/>
+                <w:szCs w:val="24"/>
                 <w:u w:val="single"/>
               </w:rPr>
               <w:t>donorId</w:t>
@@ -589,7 +839,8 @@
             <w:proofErr w:type="spellEnd"/>
             <w:r>
               <w:rPr>
-                <w:sz w:val="20"/>
+                <w:sz w:val="24"/>
+                <w:szCs w:val="24"/>
               </w:rPr>
               <w:t xml:space="preserve"> (PK)</w:t>
             </w:r>
@@ -603,21 +854,23 @@
         <w:tc>
           <w:tcPr>
             <w:cnfStyle w:val="001000000000" w:firstRow="0" w:lastRow="0" w:firstColumn="1" w:lastColumn="0" w:oddVBand="0" w:evenVBand="0" w:oddHBand="0" w:evenHBand="0" w:firstRowFirstColumn="0" w:firstRowLastColumn="0" w:lastRowFirstColumn="0" w:lastRowLastColumn="0"/>
-            <w:tcW w:w="1288" w:type="dxa"/>
+            <w:tcW w:w="1795" w:type="dxa"/>
           </w:tcPr>
           <w:p>
             <w:pPr>
               <w:jc w:val="center"/>
               <w:rPr>
                 <w:b w:val="0"/>
-                <w:sz w:val="20"/>
+                <w:sz w:val="24"/>
+                <w:szCs w:val="24"/>
               </w:rPr>
             </w:pPr>
             <w:proofErr w:type="spellStart"/>
             <w:r>
               <w:rPr>
                 <w:b w:val="0"/>
-                <w:sz w:val="20"/>
+                <w:sz w:val="24"/>
+                <w:szCs w:val="24"/>
               </w:rPr>
               <w:t>userId</w:t>
             </w:r>
@@ -625,7 +878,8 @@
             <w:r>
               <w:rPr>
                 <w:b w:val="0"/>
-                <w:sz w:val="20"/>
+                <w:sz w:val="24"/>
+                <w:szCs w:val="24"/>
               </w:rPr>
               <w:t xml:space="preserve"> (FK)</w:t>
             </w:r>
@@ -640,21 +894,23 @@
         <w:tc>
           <w:tcPr>
             <w:cnfStyle w:val="001000000000" w:firstRow="0" w:lastRow="0" w:firstColumn="1" w:lastColumn="0" w:oddVBand="0" w:evenVBand="0" w:oddHBand="0" w:evenHBand="0" w:firstRowFirstColumn="0" w:firstRowLastColumn="0" w:lastRowFirstColumn="0" w:lastRowLastColumn="0"/>
-            <w:tcW w:w="1288" w:type="dxa"/>
+            <w:tcW w:w="1795" w:type="dxa"/>
           </w:tcPr>
           <w:p>
             <w:pPr>
               <w:jc w:val="center"/>
               <w:rPr>
                 <w:b w:val="0"/>
-                <w:sz w:val="20"/>
+                <w:sz w:val="24"/>
+                <w:szCs w:val="24"/>
               </w:rPr>
             </w:pPr>
             <w:proofErr w:type="spellStart"/>
             <w:r>
               <w:rPr>
                 <w:b w:val="0"/>
-                <w:sz w:val="20"/>
+                <w:sz w:val="24"/>
+                <w:szCs w:val="24"/>
               </w:rPr>
               <w:t>bloodGroup</w:t>
             </w:r>
@@ -664,25 +920,27 @@
       </w:tr>
       <w:tr>
         <w:trPr>
-          <w:trHeight w:val="265"/>
+          <w:trHeight w:val="395"/>
         </w:trPr>
         <w:tc>
           <w:tcPr>
             <w:cnfStyle w:val="001000000000" w:firstRow="0" w:lastRow="0" w:firstColumn="1" w:lastColumn="0" w:oddVBand="0" w:evenVBand="0" w:oddHBand="0" w:evenHBand="0" w:firstRowFirstColumn="0" w:firstRowLastColumn="0" w:lastRowFirstColumn="0" w:lastRowLastColumn="0"/>
-            <w:tcW w:w="1288" w:type="dxa"/>
+            <w:tcW w:w="1795" w:type="dxa"/>
           </w:tcPr>
           <w:p>
             <w:pPr>
               <w:jc w:val="center"/>
               <w:rPr>
                 <w:b w:val="0"/>
-                <w:sz w:val="20"/>
+                <w:sz w:val="24"/>
+                <w:szCs w:val="24"/>
               </w:rPr>
             </w:pPr>
             <w:r>
               <w:rPr>
                 <w:b w:val="0"/>
-                <w:sz w:val="20"/>
+                <w:sz w:val="24"/>
+                <w:szCs w:val="24"/>
               </w:rPr>
               <w:t>status</w:t>
             </w:r>
@@ -693,12 +951,12 @@
     <w:tbl>
       <w:tblPr>
         <w:tblStyle w:val="GridTable4-Accent5"/>
-        <w:tblpPr w:leftFromText="180" w:rightFromText="180" w:vertAnchor="page" w:horzAnchor="margin" w:tblpXSpec="center" w:tblpY="5776"/>
+        <w:tblpPr w:leftFromText="180" w:rightFromText="180" w:vertAnchor="page" w:horzAnchor="margin" w:tblpXSpec="center" w:tblpY="7981"/>
         <w:tblW w:w="0" w:type="auto"/>
         <w:tblLook w:val="04A0" w:firstRow="1" w:lastRow="0" w:firstColumn="1" w:lastColumn="0" w:noHBand="0" w:noVBand="1"/>
       </w:tblPr>
       <w:tblGrid>
-        <w:gridCol w:w="1145"/>
+        <w:gridCol w:w="1696"/>
       </w:tblGrid>
       <w:tr>
         <w:trPr>
@@ -708,18 +966,20 @@
         <w:tc>
           <w:tcPr>
             <w:cnfStyle w:val="001000000000" w:firstRow="0" w:lastRow="0" w:firstColumn="1" w:lastColumn="0" w:oddVBand="0" w:evenVBand="0" w:oddHBand="0" w:evenHBand="0" w:firstRowFirstColumn="0" w:firstRowLastColumn="0" w:lastRowFirstColumn="0" w:lastRowLastColumn="0"/>
-            <w:tcW w:w="1145" w:type="dxa"/>
+            <w:tcW w:w="1696" w:type="dxa"/>
           </w:tcPr>
           <w:p>
             <w:pPr>
               <w:jc w:val="center"/>
               <w:rPr>
-                <w:sz w:val="20"/>
+                <w:sz w:val="24"/>
+                <w:szCs w:val="24"/>
               </w:rPr>
             </w:pPr>
             <w:r>
               <w:rPr>
-                <w:sz w:val="20"/>
+                <w:sz w:val="24"/>
+                <w:szCs w:val="24"/>
               </w:rPr>
               <w:t>USERDATA</w:t>
             </w:r>
@@ -734,87 +994,21 @@
         <w:tc>
           <w:tcPr>
             <w:cnfStyle w:val="001000000000" w:firstRow="0" w:lastRow="0" w:firstColumn="1" w:lastColumn="0" w:oddVBand="0" w:evenVBand="0" w:oddHBand="0" w:evenHBand="0" w:firstRowFirstColumn="0" w:firstRowLastColumn="0" w:lastRowFirstColumn="0" w:lastRowLastColumn="0"/>
-            <w:tcW w:w="1145" w:type="dxa"/>
+            <w:tcW w:w="1696" w:type="dxa"/>
           </w:tcPr>
           <w:p>
             <w:pPr>
               <w:jc w:val="center"/>
               <w:rPr>
-                <w:sz w:val="20"/>
+                <w:sz w:val="24"/>
+                <w:szCs w:val="24"/>
               </w:rPr>
             </w:pPr>
-            <w:r>
-              <w:rPr>
-                <w:noProof/>
-                <w:sz w:val="20"/>
-                <w:u w:val="single"/>
-              </w:rPr>
-              <mc:AlternateContent>
-                <mc:Choice Requires="wps">
-                  <w:drawing>
-                    <wp:anchor distT="0" distB="0" distL="114300" distR="114300" simplePos="0" relativeHeight="251728896" behindDoc="0" locked="0" layoutInCell="1" allowOverlap="1">
-                      <wp:simplePos x="0" y="0"/>
-                      <wp:positionH relativeFrom="column">
-                        <wp:posOffset>628015</wp:posOffset>
-                      </wp:positionH>
-                      <wp:positionV relativeFrom="paragraph">
-                        <wp:posOffset>64770</wp:posOffset>
-                      </wp:positionV>
-                      <wp:extent cx="628650" cy="95250"/>
-                      <wp:effectExtent l="38100" t="57150" r="19050" b="19050"/>
-                      <wp:wrapNone/>
-                      <wp:docPr id="18" name="Straight Arrow Connector 18"/>
-                      <wp:cNvGraphicFramePr/>
-                      <a:graphic xmlns:a="http://schemas.openxmlformats.org/drawingml/2006/main">
-                        <a:graphicData uri="http://schemas.microsoft.com/office/word/2010/wordprocessingShape">
-                          <wps:wsp>
-                            <wps:cNvCnPr/>
-                            <wps:spPr>
-                              <a:xfrm flipH="1" flipV="1">
-                                <a:off x="0" y="0"/>
-                                <a:ext cx="628650" cy="95250"/>
-                              </a:xfrm>
-                              <a:prstGeom prst="straightConnector1">
-                                <a:avLst/>
-                              </a:prstGeom>
-                              <a:ln>
-                                <a:tailEnd type="triangle"/>
-                              </a:ln>
-                            </wps:spPr>
-                            <wps:style>
-                              <a:lnRef idx="1">
-                                <a:schemeClr val="accent1"/>
-                              </a:lnRef>
-                              <a:fillRef idx="0">
-                                <a:schemeClr val="accent1"/>
-                              </a:fillRef>
-                              <a:effectRef idx="0">
-                                <a:schemeClr val="accent1"/>
-                              </a:effectRef>
-                              <a:fontRef idx="minor">
-                                <a:schemeClr val="tx1"/>
-                              </a:fontRef>
-                            </wps:style>
-                            <wps:bodyPr/>
-                          </wps:wsp>
-                        </a:graphicData>
-                      </a:graphic>
-                    </wp:anchor>
-                  </w:drawing>
-                </mc:Choice>
-                <mc:Fallback>
-                  <w:pict>
-                    <v:shape w14:anchorId="1F4A4264" id="Straight Arrow Connector 18" o:spid="_x0000_s1026" type="#_x0000_t32" style="position:absolute;margin-left:49.45pt;margin-top:5.1pt;width:49.5pt;height:7.5pt;flip:x y;z-index:251728896;visibility:visible;mso-wrap-style:square;mso-wrap-distance-left:9pt;mso-wrap-distance-top:0;mso-wrap-distance-right:9pt;mso-wrap-distance-bottom:0;mso-position-horizontal:absolute;mso-position-horizontal-relative:text;mso-position-vertical:absolute;mso-position-vertical-relative:text" o:gfxdata="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" strokecolor="#5b9bd5 [3204]" strokeweight=".5pt">
-                      <v:stroke endarrow="block" joinstyle="miter"/>
-                    </v:shape>
-                  </w:pict>
-                </mc:Fallback>
-              </mc:AlternateContent>
-            </w:r>
             <w:proofErr w:type="spellStart"/>
             <w:r>
               <w:rPr>
-                <w:sz w:val="20"/>
+                <w:sz w:val="24"/>
+                <w:szCs w:val="24"/>
                 <w:u w:val="single"/>
               </w:rPr>
               <w:t>userId</w:t>
@@ -822,7 +1016,8 @@
             <w:proofErr w:type="spellEnd"/>
             <w:r>
               <w:rPr>
-                <w:sz w:val="20"/>
+                <w:sz w:val="24"/>
+                <w:szCs w:val="24"/>
               </w:rPr>
               <w:t xml:space="preserve"> (PK)</w:t>
             </w:r>
@@ -836,21 +1031,23 @@
         <w:tc>
           <w:tcPr>
             <w:cnfStyle w:val="001000000000" w:firstRow="0" w:lastRow="0" w:firstColumn="1" w:lastColumn="0" w:oddVBand="0" w:evenVBand="0" w:oddHBand="0" w:evenHBand="0" w:firstRowFirstColumn="0" w:firstRowLastColumn="0" w:lastRowFirstColumn="0" w:lastRowLastColumn="0"/>
-            <w:tcW w:w="1145" w:type="dxa"/>
+            <w:tcW w:w="1696" w:type="dxa"/>
           </w:tcPr>
           <w:p>
             <w:pPr>
               <w:jc w:val="center"/>
               <w:rPr>
                 <w:b w:val="0"/>
-                <w:sz w:val="20"/>
+                <w:sz w:val="24"/>
+                <w:szCs w:val="24"/>
               </w:rPr>
             </w:pPr>
             <w:proofErr w:type="spellStart"/>
             <w:r>
               <w:rPr>
                 <w:b w:val="0"/>
-                <w:sz w:val="20"/>
+                <w:sz w:val="24"/>
+                <w:szCs w:val="24"/>
               </w:rPr>
               <w:t>userFName</w:t>
             </w:r>
@@ -866,21 +1063,23 @@
         <w:tc>
           <w:tcPr>
             <w:cnfStyle w:val="001000000000" w:firstRow="0" w:lastRow="0" w:firstColumn="1" w:lastColumn="0" w:oddVBand="0" w:evenVBand="0" w:oddHBand="0" w:evenHBand="0" w:firstRowFirstColumn="0" w:firstRowLastColumn="0" w:lastRowFirstColumn="0" w:lastRowLastColumn="0"/>
-            <w:tcW w:w="1145" w:type="dxa"/>
+            <w:tcW w:w="1696" w:type="dxa"/>
           </w:tcPr>
           <w:p>
             <w:pPr>
               <w:jc w:val="center"/>
               <w:rPr>
                 <w:b w:val="0"/>
-                <w:sz w:val="20"/>
+                <w:sz w:val="24"/>
+                <w:szCs w:val="24"/>
               </w:rPr>
             </w:pPr>
             <w:proofErr w:type="spellStart"/>
             <w:r>
               <w:rPr>
                 <w:b w:val="0"/>
-                <w:sz w:val="20"/>
+                <w:sz w:val="24"/>
+                <w:szCs w:val="24"/>
               </w:rPr>
               <w:t>userLName</w:t>
             </w:r>
@@ -895,21 +1094,23 @@
         <w:tc>
           <w:tcPr>
             <w:cnfStyle w:val="001000000000" w:firstRow="0" w:lastRow="0" w:firstColumn="1" w:lastColumn="0" w:oddVBand="0" w:evenVBand="0" w:oddHBand="0" w:evenHBand="0" w:firstRowFirstColumn="0" w:firstRowLastColumn="0" w:lastRowFirstColumn="0" w:lastRowLastColumn="0"/>
-            <w:tcW w:w="1145" w:type="dxa"/>
+            <w:tcW w:w="1696" w:type="dxa"/>
           </w:tcPr>
           <w:p>
             <w:pPr>
               <w:jc w:val="center"/>
               <w:rPr>
                 <w:b w:val="0"/>
-                <w:sz w:val="20"/>
+                <w:sz w:val="24"/>
+                <w:szCs w:val="24"/>
               </w:rPr>
             </w:pPr>
             <w:proofErr w:type="spellStart"/>
             <w:r>
               <w:rPr>
                 <w:b w:val="0"/>
-                <w:sz w:val="20"/>
+                <w:sz w:val="24"/>
+                <w:szCs w:val="24"/>
               </w:rPr>
               <w:t>phoneNo</w:t>
             </w:r>
@@ -925,20 +1126,22 @@
         <w:tc>
           <w:tcPr>
             <w:cnfStyle w:val="001000000000" w:firstRow="0" w:lastRow="0" w:firstColumn="1" w:lastColumn="0" w:oddVBand="0" w:evenVBand="0" w:oddHBand="0" w:evenHBand="0" w:firstRowFirstColumn="0" w:firstRowLastColumn="0" w:lastRowFirstColumn="0" w:lastRowLastColumn="0"/>
-            <w:tcW w:w="1145" w:type="dxa"/>
+            <w:tcW w:w="1696" w:type="dxa"/>
           </w:tcPr>
           <w:p>
             <w:pPr>
               <w:jc w:val="center"/>
               <w:rPr>
                 <w:b w:val="0"/>
-                <w:sz w:val="20"/>
+                <w:sz w:val="24"/>
+                <w:szCs w:val="24"/>
               </w:rPr>
             </w:pPr>
             <w:r>
               <w:rPr>
                 <w:b w:val="0"/>
-                <w:sz w:val="20"/>
+                <w:sz w:val="24"/>
+                <w:szCs w:val="24"/>
               </w:rPr>
               <w:t>gender</w:t>
             </w:r>
@@ -952,20 +1155,22 @@
         <w:tc>
           <w:tcPr>
             <w:cnfStyle w:val="001000000000" w:firstRow="0" w:lastRow="0" w:firstColumn="1" w:lastColumn="0" w:oddVBand="0" w:evenVBand="0" w:oddHBand="0" w:evenHBand="0" w:firstRowFirstColumn="0" w:firstRowLastColumn="0" w:lastRowFirstColumn="0" w:lastRowLastColumn="0"/>
-            <w:tcW w:w="1145" w:type="dxa"/>
+            <w:tcW w:w="1696" w:type="dxa"/>
           </w:tcPr>
           <w:p>
             <w:pPr>
               <w:jc w:val="center"/>
               <w:rPr>
                 <w:b w:val="0"/>
-                <w:sz w:val="20"/>
+                <w:sz w:val="24"/>
+                <w:szCs w:val="24"/>
               </w:rPr>
             </w:pPr>
             <w:r>
               <w:rPr>
                 <w:b w:val="0"/>
-                <w:sz w:val="20"/>
+                <w:sz w:val="24"/>
+                <w:szCs w:val="24"/>
               </w:rPr>
               <w:t>age</w:t>
             </w:r>
@@ -973,288 +1178,166 @@
         </w:tc>
       </w:tr>
     </w:tbl>
-    <w:tbl>
-      <w:tblPr>
-        <w:tblStyle w:val="GridTable4-Accent5"/>
-        <w:tblpPr w:leftFromText="180" w:rightFromText="180" w:vertAnchor="text" w:horzAnchor="page" w:tblpX="7651" w:tblpY="98"/>
-        <w:tblW w:w="0" w:type="auto"/>
-        <w:tblLook w:val="04A0" w:firstRow="1" w:lastRow="0" w:firstColumn="1" w:lastColumn="0" w:noHBand="0" w:noVBand="1"/>
-      </w:tblPr>
-      <w:tblGrid>
-        <w:gridCol w:w="1557"/>
-      </w:tblGrid>
-      <w:tr>
-        <w:trPr>
-          <w:cnfStyle w:val="100000000000" w:firstRow="1" w:lastRow="0" w:firstColumn="0" w:lastColumn="0" w:oddVBand="0" w:evenVBand="0" w:oddHBand="0" w:evenHBand="0" w:firstRowFirstColumn="0" w:firstRowLastColumn="0" w:lastRowFirstColumn="0" w:lastRowLastColumn="0"/>
-          <w:trHeight w:val="266"/>
-        </w:trPr>
-        <w:tc>
-          <w:tcPr>
-            <w:cnfStyle w:val="001000000000" w:firstRow="0" w:lastRow="0" w:firstColumn="1" w:lastColumn="0" w:oddVBand="0" w:evenVBand="0" w:oddHBand="0" w:evenHBand="0" w:firstRowFirstColumn="0" w:firstRowLastColumn="0" w:lastRowFirstColumn="0" w:lastRowLastColumn="0"/>
-            <w:tcW w:w="1557" w:type="dxa"/>
-          </w:tcPr>
-          <w:p>
-            <w:pPr>
-              <w:jc w:val="center"/>
-              <w:rPr>
-                <w:sz w:val="20"/>
-              </w:rPr>
-            </w:pPr>
-            <w:r>
-              <w:rPr>
-                <w:sz w:val="20"/>
-              </w:rPr>
-              <w:t>REQUEST</w:t>
-            </w:r>
-          </w:p>
-        </w:tc>
-      </w:tr>
-      <w:tr>
-        <w:trPr>
-          <w:cnfStyle w:val="000000100000" w:firstRow="0" w:lastRow="0" w:firstColumn="0" w:lastColumn="0" w:oddVBand="0" w:evenVBand="0" w:oddHBand="1" w:evenHBand="0" w:firstRowFirstColumn="0" w:firstRowLastColumn="0" w:lastRowFirstColumn="0" w:lastRowLastColumn="0"/>
-          <w:trHeight w:val="252"/>
-        </w:trPr>
-        <w:tc>
-          <w:tcPr>
-            <w:cnfStyle w:val="001000000000" w:firstRow="0" w:lastRow="0" w:firstColumn="1" w:lastColumn="0" w:oddVBand="0" w:evenVBand="0" w:oddHBand="0" w:evenHBand="0" w:firstRowFirstColumn="0" w:firstRowLastColumn="0" w:lastRowFirstColumn="0" w:lastRowLastColumn="0"/>
-            <w:tcW w:w="1557" w:type="dxa"/>
-          </w:tcPr>
-          <w:p>
-            <w:pPr>
-              <w:jc w:val="center"/>
-              <w:rPr>
-                <w:sz w:val="20"/>
-              </w:rPr>
-            </w:pPr>
-            <w:proofErr w:type="spellStart"/>
-            <w:r>
-              <w:rPr>
-                <w:sz w:val="20"/>
-                <w:u w:val="single"/>
-              </w:rPr>
-              <w:t>requestId</w:t>
-            </w:r>
-            <w:proofErr w:type="spellEnd"/>
-            <w:r>
-              <w:rPr>
-                <w:sz w:val="20"/>
-              </w:rPr>
-              <w:t xml:space="preserve"> (PK)</w:t>
-            </w:r>
-          </w:p>
-        </w:tc>
-      </w:tr>
-      <w:tr>
-        <w:trPr>
-          <w:trHeight w:val="266"/>
-        </w:trPr>
-        <w:tc>
-          <w:tcPr>
-            <w:cnfStyle w:val="001000000000" w:firstRow="0" w:lastRow="0" w:firstColumn="1" w:lastColumn="0" w:oddVBand="0" w:evenVBand="0" w:oddHBand="0" w:evenHBand="0" w:firstRowFirstColumn="0" w:firstRowLastColumn="0" w:lastRowFirstColumn="0" w:lastRowLastColumn="0"/>
-            <w:tcW w:w="1557" w:type="dxa"/>
-          </w:tcPr>
-          <w:p>
-            <w:pPr>
-              <w:jc w:val="center"/>
-              <w:rPr>
-                <w:b w:val="0"/>
-                <w:sz w:val="20"/>
-              </w:rPr>
-            </w:pPr>
-            <w:proofErr w:type="spellStart"/>
-            <w:r>
-              <w:rPr>
-                <w:b w:val="0"/>
-                <w:sz w:val="20"/>
-              </w:rPr>
-              <w:t>userId</w:t>
-            </w:r>
-            <w:proofErr w:type="spellEnd"/>
-            <w:r>
-              <w:rPr>
-                <w:b w:val="0"/>
-                <w:sz w:val="20"/>
-              </w:rPr>
-              <w:t xml:space="preserve"> (FK)</w:t>
-            </w:r>
-          </w:p>
-        </w:tc>
-      </w:tr>
-      <w:tr>
-        <w:trPr>
-          <w:cnfStyle w:val="000000100000" w:firstRow="0" w:lastRow="0" w:firstColumn="0" w:lastColumn="0" w:oddVBand="0" w:evenVBand="0" w:oddHBand="1" w:evenHBand="0" w:firstRowFirstColumn="0" w:firstRowLastColumn="0" w:lastRowFirstColumn="0" w:lastRowLastColumn="0"/>
-          <w:trHeight w:val="252"/>
-        </w:trPr>
-        <w:tc>
-          <w:tcPr>
-            <w:cnfStyle w:val="001000000000" w:firstRow="0" w:lastRow="0" w:firstColumn="1" w:lastColumn="0" w:oddVBand="0" w:evenVBand="0" w:oddHBand="0" w:evenHBand="0" w:firstRowFirstColumn="0" w:firstRowLastColumn="0" w:lastRowFirstColumn="0" w:lastRowLastColumn="0"/>
-            <w:tcW w:w="1557" w:type="dxa"/>
-          </w:tcPr>
-          <w:p>
-            <w:pPr>
-              <w:jc w:val="center"/>
-              <w:rPr>
-                <w:b w:val="0"/>
-                <w:sz w:val="20"/>
-              </w:rPr>
-            </w:pPr>
-            <w:proofErr w:type="spellStart"/>
-            <w:r>
-              <w:rPr>
-                <w:b w:val="0"/>
-                <w:sz w:val="20"/>
-              </w:rPr>
-              <w:t>requestedGroup</w:t>
-            </w:r>
-            <w:proofErr w:type="spellEnd"/>
-          </w:p>
-        </w:tc>
-      </w:tr>
-      <w:tr>
-        <w:trPr>
-          <w:trHeight w:val="266"/>
-        </w:trPr>
-        <w:tc>
-          <w:tcPr>
-            <w:cnfStyle w:val="001000000000" w:firstRow="0" w:lastRow="0" w:firstColumn="1" w:lastColumn="0" w:oddVBand="0" w:evenVBand="0" w:oddHBand="0" w:evenHBand="0" w:firstRowFirstColumn="0" w:firstRowLastColumn="0" w:lastRowFirstColumn="0" w:lastRowLastColumn="0"/>
-            <w:tcW w:w="1557" w:type="dxa"/>
-          </w:tcPr>
-          <w:p>
-            <w:pPr>
-              <w:jc w:val="center"/>
-              <w:rPr>
-                <w:b w:val="0"/>
-                <w:sz w:val="20"/>
-              </w:rPr>
-            </w:pPr>
-            <w:r>
-              <w:rPr>
-                <w:b w:val="0"/>
-                <w:sz w:val="20"/>
-              </w:rPr>
-              <w:t>quantity</w:t>
-            </w:r>
-          </w:p>
-        </w:tc>
-      </w:tr>
-      <w:tr>
-        <w:trPr>
-          <w:cnfStyle w:val="000000100000" w:firstRow="0" w:lastRow="0" w:firstColumn="0" w:lastColumn="0" w:oddVBand="0" w:evenVBand="0" w:oddHBand="1" w:evenHBand="0" w:firstRowFirstColumn="0" w:firstRowLastColumn="0" w:lastRowFirstColumn="0" w:lastRowLastColumn="0"/>
-          <w:trHeight w:val="252"/>
-        </w:trPr>
-        <w:tc>
-          <w:tcPr>
-            <w:cnfStyle w:val="001000000000" w:firstRow="0" w:lastRow="0" w:firstColumn="1" w:lastColumn="0" w:oddVBand="0" w:evenVBand="0" w:oddHBand="0" w:evenHBand="0" w:firstRowFirstColumn="0" w:firstRowLastColumn="0" w:lastRowFirstColumn="0" w:lastRowLastColumn="0"/>
-            <w:tcW w:w="1557" w:type="dxa"/>
-          </w:tcPr>
-          <w:p>
-            <w:pPr>
-              <w:jc w:val="center"/>
-              <w:rPr>
-                <w:b w:val="0"/>
-                <w:sz w:val="20"/>
-              </w:rPr>
-            </w:pPr>
-            <w:r>
-              <w:rPr>
-                <w:b w:val="0"/>
-                <w:sz w:val="20"/>
-              </w:rPr>
-              <w:t>reason</w:t>
-            </w:r>
-          </w:p>
-        </w:tc>
-      </w:tr>
-      <w:tr>
-        <w:trPr>
-          <w:trHeight w:val="266"/>
-        </w:trPr>
-        <w:tc>
-          <w:tcPr>
-            <w:cnfStyle w:val="001000000000" w:firstRow="0" w:lastRow="0" w:firstColumn="1" w:lastColumn="0" w:oddVBand="0" w:evenVBand="0" w:oddHBand="0" w:evenHBand="0" w:firstRowFirstColumn="0" w:firstRowLastColumn="0" w:lastRowFirstColumn="0" w:lastRowLastColumn="0"/>
-            <w:tcW w:w="1557" w:type="dxa"/>
-          </w:tcPr>
-          <w:p>
-            <w:pPr>
-              <w:jc w:val="center"/>
-              <w:rPr>
-                <w:b w:val="0"/>
-                <w:sz w:val="20"/>
-              </w:rPr>
-            </w:pPr>
-            <w:proofErr w:type="spellStart"/>
-            <w:r>
-              <w:rPr>
-                <w:b w:val="0"/>
-                <w:sz w:val="20"/>
-              </w:rPr>
-              <w:t>neededAt</w:t>
-            </w:r>
-            <w:proofErr w:type="spellEnd"/>
-          </w:p>
-        </w:tc>
-      </w:tr>
-      <w:tr>
-        <w:trPr>
-          <w:cnfStyle w:val="000000100000" w:firstRow="0" w:lastRow="0" w:firstColumn="0" w:lastColumn="0" w:oddVBand="0" w:evenVBand="0" w:oddHBand="1" w:evenHBand="0" w:firstRowFirstColumn="0" w:firstRowLastColumn="0" w:lastRowFirstColumn="0" w:lastRowLastColumn="0"/>
-          <w:trHeight w:val="266"/>
-        </w:trPr>
-        <w:tc>
-          <w:tcPr>
-            <w:cnfStyle w:val="001000000000" w:firstRow="0" w:lastRow="0" w:firstColumn="1" w:lastColumn="0" w:oddVBand="0" w:evenVBand="0" w:oddHBand="0" w:evenHBand="0" w:firstRowFirstColumn="0" w:firstRowLastColumn="0" w:lastRowFirstColumn="0" w:lastRowLastColumn="0"/>
-            <w:tcW w:w="1557" w:type="dxa"/>
-          </w:tcPr>
-          <w:p>
-            <w:pPr>
-              <w:jc w:val="center"/>
-              <w:rPr>
-                <w:b w:val="0"/>
-                <w:sz w:val="20"/>
-              </w:rPr>
-            </w:pPr>
-            <w:proofErr w:type="spellStart"/>
-            <w:r>
-              <w:rPr>
-                <w:b w:val="0"/>
-                <w:sz w:val="20"/>
-              </w:rPr>
-              <w:t>neededOn</w:t>
-            </w:r>
-            <w:proofErr w:type="spellEnd"/>
-          </w:p>
-        </w:tc>
-      </w:tr>
-      <w:tr>
-        <w:trPr>
-          <w:trHeight w:val="252"/>
-        </w:trPr>
-        <w:tc>
-          <w:tcPr>
-            <w:cnfStyle w:val="001000000000" w:firstRow="0" w:lastRow="0" w:firstColumn="1" w:lastColumn="0" w:oddVBand="0" w:evenVBand="0" w:oddHBand="0" w:evenHBand="0" w:firstRowFirstColumn="0" w:firstRowLastColumn="0" w:lastRowFirstColumn="0" w:lastRowLastColumn="0"/>
-            <w:tcW w:w="1557" w:type="dxa"/>
-          </w:tcPr>
-          <w:p>
-            <w:pPr>
-              <w:jc w:val="center"/>
-              <w:rPr>
-                <w:b w:val="0"/>
-                <w:sz w:val="20"/>
-              </w:rPr>
-            </w:pPr>
-            <w:proofErr w:type="spellStart"/>
-            <w:r>
-              <w:rPr>
-                <w:b w:val="0"/>
-                <w:sz w:val="20"/>
-              </w:rPr>
-              <w:t>contactNo</w:t>
-            </w:r>
-            <w:proofErr w:type="spellEnd"/>
-          </w:p>
-        </w:tc>
-      </w:tr>
-    </w:tbl>
-    <w:p/>
+    <w:p>
+      <w:pPr>
+        <w:rPr>
+          <w:b/>
+          <w:sz w:val="30"/>
+          <w:u w:val="single"/>
+        </w:rPr>
+      </w:pPr>
+    </w:p>
+    <w:p>
+      <w:pPr>
+        <w:rPr>
+          <w:b/>
+          <w:sz w:val="30"/>
+          <w:u w:val="single"/>
+        </w:rPr>
+      </w:pPr>
+      <w:r>
+        <w:rPr>
+          <w:b/>
+          <w:noProof/>
+          <w:sz w:val="30"/>
+          <w:u w:val="single"/>
+        </w:rPr>
+        <mc:AlternateContent>
+          <mc:Choice Requires="wps">
+            <w:drawing>
+              <wp:anchor distT="0" distB="0" distL="114300" distR="114300" simplePos="0" relativeHeight="251732992" behindDoc="0" locked="0" layoutInCell="1" allowOverlap="1">
+                <wp:simplePos x="0" y="0"/>
+                <wp:positionH relativeFrom="column">
+                  <wp:posOffset>3514725</wp:posOffset>
+                </wp:positionH>
+                <wp:positionV relativeFrom="paragraph">
+                  <wp:posOffset>137160</wp:posOffset>
+                </wp:positionV>
+                <wp:extent cx="971550" cy="95250"/>
+                <wp:effectExtent l="0" t="57150" r="19050" b="19050"/>
+                <wp:wrapNone/>
+                <wp:docPr id="2" name="Straight Arrow Connector 2"/>
+                <wp:cNvGraphicFramePr/>
+                <a:graphic xmlns:a="http://schemas.openxmlformats.org/drawingml/2006/main">
+                  <a:graphicData uri="http://schemas.microsoft.com/office/word/2010/wordprocessingShape">
+                    <wps:wsp>
+                      <wps:cNvCnPr/>
+                      <wps:spPr>
+                        <a:xfrm flipH="1" flipV="1">
+                          <a:off x="0" y="0"/>
+                          <a:ext cx="971550" cy="95250"/>
+                        </a:xfrm>
+                        <a:prstGeom prst="straightConnector1">
+                          <a:avLst/>
+                        </a:prstGeom>
+                        <a:ln>
+                          <a:tailEnd type="triangle"/>
+                        </a:ln>
+                      </wps:spPr>
+                      <wps:style>
+                        <a:lnRef idx="1">
+                          <a:schemeClr val="accent1"/>
+                        </a:lnRef>
+                        <a:fillRef idx="0">
+                          <a:schemeClr val="accent1"/>
+                        </a:fillRef>
+                        <a:effectRef idx="0">
+                          <a:schemeClr val="accent1"/>
+                        </a:effectRef>
+                        <a:fontRef idx="minor">
+                          <a:schemeClr val="tx1"/>
+                        </a:fontRef>
+                      </wps:style>
+                      <wps:bodyPr/>
+                    </wps:wsp>
+                  </a:graphicData>
+                </a:graphic>
+              </wp:anchor>
+            </w:drawing>
+          </mc:Choice>
+          <mc:Fallback>
+            <w:pict>
+              <v:shapetype w14:anchorId="21A65B35" id="_x0000_t32" coordsize="21600,21600" o:spt="32" o:oned="t" path="m,l21600,21600e" filled="f">
+                <v:path arrowok="t" fillok="f" o:connecttype="none"/>
+                <o:lock v:ext="edit" shapetype="t"/>
+              </v:shapetype>
+              <v:shape id="Straight Arrow Connector 2" o:spid="_x0000_s1026" type="#_x0000_t32" style="position:absolute;margin-left:276.75pt;margin-top:10.8pt;width:76.5pt;height:7.5pt;flip:x y;z-index:251732992;visibility:visible;mso-wrap-style:square;mso-wrap-distance-left:9pt;mso-wrap-distance-top:0;mso-wrap-distance-right:9pt;mso-wrap-distance-bottom:0;mso-position-horizontal:absolute;mso-position-horizontal-relative:text;mso-position-vertical:absolute;mso-position-vertical-relative:text" o:gfxdata="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" strokecolor="#5b9bd5 [3204]" strokeweight=".5pt">
+                <v:stroke endarrow="block" joinstyle="miter"/>
+              </v:shape>
+            </w:pict>
+          </mc:Fallback>
+        </mc:AlternateContent>
+      </w:r>
+      <w:r>
+        <w:rPr>
+          <w:b/>
+          <w:noProof/>
+          <w:sz w:val="30"/>
+          <w:u w:val="single"/>
+        </w:rPr>
+        <mc:AlternateContent>
+          <mc:Choice Requires="wps">
+            <w:drawing>
+              <wp:anchor distT="0" distB="0" distL="114300" distR="114300" simplePos="0" relativeHeight="251731968" behindDoc="0" locked="0" layoutInCell="1" allowOverlap="1">
+                <wp:simplePos x="0" y="0"/>
+                <wp:positionH relativeFrom="column">
+                  <wp:posOffset>1704975</wp:posOffset>
+                </wp:positionH>
+                <wp:positionV relativeFrom="paragraph">
+                  <wp:posOffset>137160</wp:posOffset>
+                </wp:positionV>
+                <wp:extent cx="733425" cy="228600"/>
+                <wp:effectExtent l="0" t="38100" r="47625" b="19050"/>
+                <wp:wrapNone/>
+                <wp:docPr id="1" name="Straight Arrow Connector 1"/>
+                <wp:cNvGraphicFramePr/>
+                <a:graphic xmlns:a="http://schemas.openxmlformats.org/drawingml/2006/main">
+                  <a:graphicData uri="http://schemas.microsoft.com/office/word/2010/wordprocessingShape">
+                    <wps:wsp>
+                      <wps:cNvCnPr/>
+                      <wps:spPr>
+                        <a:xfrm flipV="1">
+                          <a:off x="0" y="0"/>
+                          <a:ext cx="733425" cy="228600"/>
+                        </a:xfrm>
+                        <a:prstGeom prst="straightConnector1">
+                          <a:avLst/>
+                        </a:prstGeom>
+                        <a:ln>
+                          <a:tailEnd type="triangle"/>
+                        </a:ln>
+                      </wps:spPr>
+                      <wps:style>
+                        <a:lnRef idx="1">
+                          <a:schemeClr val="accent1"/>
+                        </a:lnRef>
+                        <a:fillRef idx="0">
+                          <a:schemeClr val="accent1"/>
+                        </a:fillRef>
+                        <a:effectRef idx="0">
+                          <a:schemeClr val="accent1"/>
+                        </a:effectRef>
+                        <a:fontRef idx="minor">
+                          <a:schemeClr val="tx1"/>
+                        </a:fontRef>
+                      </wps:style>
+                      <wps:bodyPr/>
+                    </wps:wsp>
+                  </a:graphicData>
+                </a:graphic>
+              </wp:anchor>
+            </w:drawing>
+          </mc:Choice>
+          <mc:Fallback>
+            <w:pict>
+              <v:shape w14:anchorId="6632E3CC" id="Straight Arrow Connector 1" o:spid="_x0000_s1026" type="#_x0000_t32" style="position:absolute;margin-left:134.25pt;margin-top:10.8pt;width:57.75pt;height:18pt;flip:y;z-index:251731968;visibility:visible;mso-wrap-style:square;mso-wrap-distance-left:9pt;mso-wrap-distance-top:0;mso-wrap-distance-right:9pt;mso-wrap-distance-bottom:0;mso-position-horizontal:absolute;mso-position-horizontal-relative:text;mso-position-vertical:absolute;mso-position-vertical-relative:text" o:gfxdata="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" strokecolor="#5b9bd5 [3204]" strokeweight=".5pt">
+                <v:stroke endarrow="block" joinstyle="miter"/>
+              </v:shape>
+            </w:pict>
+          </mc:Fallback>
+        </mc:AlternateContent>
+      </w:r>
+    </w:p>
     <w:p/>
     <w:p/>
     <w:p/>
@@ -1264,26 +1347,85 @@
       <w:pPr>
         <w:jc w:val="center"/>
       </w:pPr>
-      <w:r>
-        <w:t>Fig: Schema Diagram of ‘Emergency Donor Finder Database’.</w:t>
-      </w:r>
+      <w:bookmarkStart w:id="0" w:name="_GoBack"/>
+      <w:bookmarkEnd w:id="0"/>
     </w:p>
     <w:p>
       <w:pPr>
+        <w:jc w:val="center"/>
+        <w:rPr>
+          <w:sz w:val="24"/>
+        </w:rPr>
+      </w:pPr>
+      <w:r>
+        <w:rPr>
+          <w:sz w:val="24"/>
+        </w:rPr>
+        <w:t>Fig</w:t>
+      </w:r>
+      <w:r>
+        <w:rPr>
+          <w:sz w:val="24"/>
+        </w:rPr>
+        <w:t>-1</w:t>
+      </w:r>
+      <w:r>
+        <w:rPr>
+          <w:sz w:val="24"/>
+        </w:rPr>
+        <w:t>: Schema Diagram of ‘Emergency Donor Finder Database’.</w:t>
+      </w:r>
+    </w:p>
+    <w:p>
+      <w:pPr>
         <w:rPr>
           <w:b/>
           <w:sz w:val="30"/>
         </w:rPr>
       </w:pPr>
+    </w:p>
+    <w:p>
+      <w:pPr>
+        <w:rPr>
+          <w:b/>
+          <w:sz w:val="30"/>
+        </w:rPr>
+      </w:pPr>
+    </w:p>
+    <w:p>
+      <w:pPr>
+        <w:rPr>
+          <w:b/>
+          <w:sz w:val="30"/>
+        </w:rPr>
+      </w:pPr>
+    </w:p>
+    <w:p>
+      <w:pPr>
+        <w:rPr>
+          <w:b/>
+          <w:sz w:val="30"/>
+        </w:rPr>
+      </w:pPr>
+    </w:p>
+    <w:p>
+      <w:pPr>
+        <w:rPr>
+          <w:b/>
+          <w:sz w:val="30"/>
+          <w:u w:val="single"/>
+        </w:rPr>
+      </w:pPr>
       <w:r>
         <w:rPr>
           <w:noProof/>
           <w:sz w:val="24"/>
         </w:rPr>
+        <w:lastRenderedPageBreak/>
         <mc:AlternateContent>
           <mc:Choice Requires="wps">
             <w:drawing>
-              <wp:anchor distT="0" distB="0" distL="114300" distR="114300" simplePos="0" relativeHeight="251672576" behindDoc="0" locked="0" layoutInCell="1" allowOverlap="1" wp14:anchorId="05541217" wp14:editId="0546B17C">
+              <wp:anchor distT="0" distB="0" distL="114300" distR="114300" simplePos="0" relativeHeight="251730944" behindDoc="0" locked="0" layoutInCell="1" allowOverlap="1" wp14:anchorId="0E6C6065" wp14:editId="6EBABABC">
                 <wp:simplePos x="0" y="0"/>
                 <wp:positionH relativeFrom="column">
                   <wp:posOffset>1724025</wp:posOffset>
@@ -1361,7 +1503,7 @@
           </mc:Choice>
           <mc:Fallback>
             <w:pict>
-              <v:oval w14:anchorId="05541217" id="Oval 9" o:spid="_x0000_s1026" style="position:absolute;margin-left:135.75pt;margin-top:23.05pt;width:85.5pt;height:30pt;z-index:251672576;visibility:visible;mso-wrap-style:square;mso-width-percent:0;mso-height-percent:0;mso-wrap-distance-left:9pt;mso-wrap-distance-top:0;mso-wrap-distance-right:9pt;mso-wrap-distance-bottom:0;mso-position-horizontal:absolute;mso-position-horizontal-relative:text;mso-position-vertical:absolute;mso-position-vertical-relative:text;mso-width-percent:0;mso-height-percent:0;mso-width-relative:margin;mso-height-relative:margin;v-text-anchor:middle" o:gfxdata="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" fillcolor="#5b9bd5 [3204]" strokecolor="#1f4d78 [1604]" strokeweight="1pt">
+              <v:oval w14:anchorId="0E6C6065" id="Oval 9" o:spid="_x0000_s1026" style="position:absolute;margin-left:135.75pt;margin-top:23.05pt;width:85.5pt;height:30pt;z-index:251730944;visibility:visible;mso-wrap-style:square;mso-width-percent:0;mso-height-percent:0;mso-wrap-distance-left:9pt;mso-wrap-distance-top:0;mso-wrap-distance-right:9pt;mso-wrap-distance-bottom:0;mso-position-horizontal:absolute;mso-position-horizontal-relative:text;mso-position-vertical:absolute;mso-position-vertical-relative:text;mso-width-percent:0;mso-height-percent:0;mso-width-relative:margin;mso-height-relative:margin;v-text-anchor:middle" o:gfxdata="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" fillcolor="#5b9bd5 [3204]" strokecolor="#1f4d78 [1604]" strokeweight="1pt">
                 <v:stroke joinstyle="miter"/>
                 <v:textbox>
                   <w:txbxContent>
@@ -1388,15 +1530,9 @@
         <w:rPr>
           <w:b/>
           <w:sz w:val="30"/>
-        </w:rPr>
-        <w:t>ER Diagram</w:t>
-      </w:r>
-      <w:r>
-        <w:rPr>
-          <w:b/>
-          <w:sz w:val="30"/>
-        </w:rPr>
-        <w:t>:</w:t>
+          <w:u w:val="single"/>
+        </w:rPr>
+        <w:t>ER Diagram:</w:t>
       </w:r>
     </w:p>
     <w:p>
@@ -1871,8 +2007,6 @@
         </mc:AlternateContent>
       </w:r>
     </w:p>
-    <w:bookmarkStart w:id="0" w:name="_GoBack"/>
-    <w:bookmarkEnd w:id="0"/>
     <w:p>
       <w:r>
         <w:rPr>
@@ -2256,12 +2390,121 @@
       <w:r>
         <w:rPr>
           <w:noProof/>
-          <w:sz w:val="24"/>
         </w:rPr>
         <mc:AlternateContent>
           <mc:Choice Requires="wps">
             <w:drawing>
-              <wp:anchor distT="0" distB="0" distL="114300" distR="114300" simplePos="0" relativeHeight="251689984" behindDoc="0" locked="0" layoutInCell="1" allowOverlap="1" wp14:anchorId="26BC4BEF" wp14:editId="20B9E35F">
+              <wp:anchor distT="0" distB="0" distL="114300" distR="114300" simplePos="0" relativeHeight="251679744" behindDoc="0" locked="0" layoutInCell="1" allowOverlap="1" wp14:anchorId="671923F3" wp14:editId="4A850947">
+                <wp:simplePos x="0" y="0"/>
+                <wp:positionH relativeFrom="column">
+                  <wp:posOffset>2600325</wp:posOffset>
+                </wp:positionH>
+                <wp:positionV relativeFrom="paragraph">
+                  <wp:posOffset>69215</wp:posOffset>
+                </wp:positionV>
+                <wp:extent cx="1457325" cy="876300"/>
+                <wp:effectExtent l="19050" t="19050" r="28575" b="38100"/>
+                <wp:wrapNone/>
+                <wp:docPr id="17" name="Diamond 17"/>
+                <wp:cNvGraphicFramePr/>
+                <a:graphic xmlns:a="http://schemas.openxmlformats.org/drawingml/2006/main">
+                  <a:graphicData uri="http://schemas.microsoft.com/office/word/2010/wordprocessingShape">
+                    <wps:wsp>
+                      <wps:cNvSpPr/>
+                      <wps:spPr>
+                        <a:xfrm>
+                          <a:off x="0" y="0"/>
+                          <a:ext cx="1457325" cy="876300"/>
+                        </a:xfrm>
+                        <a:prstGeom prst="diamond">
+                          <a:avLst/>
+                        </a:prstGeom>
+                      </wps:spPr>
+                      <wps:style>
+                        <a:lnRef idx="2">
+                          <a:schemeClr val="dk1">
+                            <a:shade val="50000"/>
+                          </a:schemeClr>
+                        </a:lnRef>
+                        <a:fillRef idx="1">
+                          <a:schemeClr val="dk1"/>
+                        </a:fillRef>
+                        <a:effectRef idx="0">
+                          <a:schemeClr val="dk1"/>
+                        </a:effectRef>
+                        <a:fontRef idx="minor">
+                          <a:schemeClr val="lt1"/>
+                        </a:fontRef>
+                      </wps:style>
+                      <wps:txbx>
+                        <w:txbxContent>
+                          <w:p>
+                            <w:pPr>
+                              <w:jc w:val="center"/>
+                            </w:pPr>
+                            <w:r>
+                              <w:t>Can b</w:t>
+                            </w:r>
+                            <w:r>
+                              <w:t>ecome</w:t>
+                            </w:r>
+                          </w:p>
+                        </w:txbxContent>
+                      </wps:txbx>
+                      <wps:bodyPr rot="0" spcFirstLastPara="0" vertOverflow="overflow" horzOverflow="overflow" vert="horz" wrap="square" lIns="91440" tIns="45720" rIns="91440" bIns="45720" numCol="1" spcCol="0" rtlCol="0" fromWordArt="0" anchor="ctr" anchorCtr="0" forceAA="0" compatLnSpc="1">
+                        <a:prstTxWarp prst="textNoShape">
+                          <a:avLst/>
+                        </a:prstTxWarp>
+                        <a:noAutofit/>
+                      </wps:bodyPr>
+                    </wps:wsp>
+                  </a:graphicData>
+                </a:graphic>
+                <wp14:sizeRelH relativeFrom="margin">
+                  <wp14:pctWidth>0</wp14:pctWidth>
+                </wp14:sizeRelH>
+                <wp14:sizeRelV relativeFrom="margin">
+                  <wp14:pctHeight>0</wp14:pctHeight>
+                </wp14:sizeRelV>
+              </wp:anchor>
+            </w:drawing>
+          </mc:Choice>
+          <mc:Fallback>
+            <w:pict>
+              <v:shapetype w14:anchorId="671923F3" id="_x0000_t4" coordsize="21600,21600" o:spt="4" path="m10800,l,10800,10800,21600,21600,10800xe">
+                <v:stroke joinstyle="miter"/>
+                <v:path gradientshapeok="t" o:connecttype="rect" textboxrect="5400,5400,16200,16200"/>
+              </v:shapetype>
+              <v:shape id="Diamond 17" o:spid="_x0000_s1032" type="#_x0000_t4" style="position:absolute;margin-left:204.75pt;margin-top:5.45pt;width:114.75pt;height:69pt;z-index:251679744;visibility:visible;mso-wrap-style:square;mso-width-percent:0;mso-height-percent:0;mso-wrap-distance-left:9pt;mso-wrap-distance-top:0;mso-wrap-distance-right:9pt;mso-wrap-distance-bottom:0;mso-position-horizontal:absolute;mso-position-horizontal-relative:text;mso-position-vertical:absolute;mso-position-vertical-relative:text;mso-width-percent:0;mso-height-percent:0;mso-width-relative:margin;mso-height-relative:margin;v-text-anchor:middle" o:gfxdata="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" fillcolor="black [3200]" strokecolor="black [1600]" strokeweight="1pt">
+                <v:textbox>
+                  <w:txbxContent>
+                    <w:p>
+                      <w:pPr>
+                        <w:jc w:val="center"/>
+                      </w:pPr>
+                      <w:r>
+                        <w:t>Can b</w:t>
+                      </w:r>
+                      <w:r>
+                        <w:t>ecome</w:t>
+                      </w:r>
+                    </w:p>
+                  </w:txbxContent>
+                </v:textbox>
+              </v:shape>
+            </w:pict>
+          </mc:Fallback>
+        </mc:AlternateContent>
+      </w:r>
+      <w:r>
+        <w:rPr>
+          <w:noProof/>
+          <w:sz w:val="24"/>
+        </w:rPr>
+        <mc:AlternateContent>
+          <mc:Choice Requires="wps">
+            <w:drawing>
+              <wp:anchor distT="0" distB="0" distL="114300" distR="114300" simplePos="0" relativeHeight="251689984" behindDoc="0" locked="0" layoutInCell="1" allowOverlap="1" wp14:anchorId="07F64265" wp14:editId="0D5DD9FC">
                 <wp:simplePos x="0" y="0"/>
                 <wp:positionH relativeFrom="column">
                   <wp:posOffset>5819775</wp:posOffset>
@@ -2325,7 +2568,7 @@
                                 <w:noProof/>
                               </w:rPr>
                               <w:drawing>
-                                <wp:inline distT="0" distB="0" distL="0" distR="0" wp14:anchorId="6563840A" wp14:editId="35CD5DE2">
+                                <wp:inline distT="0" distB="0" distL="0" distR="0" wp14:anchorId="295DDC77" wp14:editId="10DF911B">
                                   <wp:extent cx="349885" cy="128176"/>
                                   <wp:effectExtent l="0" t="0" r="0" b="5715"/>
                                   <wp:docPr id="27" name="Picture 27"/>
@@ -2342,7 +2585,7 @@
                                           </pic:cNvPicPr>
                                         </pic:nvPicPr>
                                         <pic:blipFill>
-                                          <a:blip r:embed="rId5">
+                                          <a:blip r:embed="rId6">
                                             <a:extLst>
                                               <a:ext uri="{28A0092B-C50C-407E-A947-70E740481C1C}">
                                                 <a14:useLocalDpi xmlns:a14="http://schemas.microsoft.com/office/drawing/2010/main" val="0"/>
@@ -2437,7 +2680,7 @@
                                     </pic:cNvPicPr>
                                   </pic:nvPicPr>
                                   <pic:blipFill>
-                                    <a:blip r:embed="rId5">
+                                    <a:blip r:embed="rId7">
                                       <a:extLst>
                                         <a:ext uri="{28A0092B-C50C-407E-A947-70E740481C1C}">
                                           <a14:useLocalDpi xmlns:a14="http://schemas.microsoft.com/office/drawing/2010/main" val="0"/>
@@ -2487,7 +2730,7 @@
         <mc:AlternateContent>
           <mc:Choice Requires="wps">
             <w:drawing>
-              <wp:anchor distT="0" distB="0" distL="114300" distR="114300" simplePos="0" relativeHeight="251694080" behindDoc="0" locked="0" layoutInCell="1" allowOverlap="1" wp14:anchorId="5E1DF0C6" wp14:editId="3DAACAE6">
+              <wp:anchor distT="0" distB="0" distL="114300" distR="114300" simplePos="0" relativeHeight="251694080" behindDoc="0" locked="0" layoutInCell="1" allowOverlap="1" wp14:anchorId="64806259" wp14:editId="2C49ED50">
                 <wp:simplePos x="0" y="0"/>
                 <wp:positionH relativeFrom="column">
                   <wp:posOffset>5248275</wp:posOffset>
@@ -2536,112 +2779,9 @@
           </mc:Choice>
           <mc:Fallback>
             <w:pict>
-              <v:line w14:anchorId="3C321D52" id="Straight Connector 31" o:spid="_x0000_s1026" style="position:absolute;flip:y;z-index:251694080;visibility:visible;mso-wrap-style:square;mso-wrap-distance-left:9pt;mso-wrap-distance-top:0;mso-wrap-distance-right:9pt;mso-wrap-distance-bottom:0;mso-position-horizontal:absolute;mso-position-horizontal-relative:text;mso-position-vertical:absolute;mso-position-vertical-relative:text" from="413.25pt,1.5pt" to="443.25pt,28.5pt" o:gfxdata="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" strokecolor="#5b9bd5 [3204]" strokeweight=".5pt">
+              <v:line w14:anchorId="6CD37C18" id="Straight Connector 31" o:spid="_x0000_s1026" style="position:absolute;flip:y;z-index:251694080;visibility:visible;mso-wrap-style:square;mso-wrap-distance-left:9pt;mso-wrap-distance-top:0;mso-wrap-distance-right:9pt;mso-wrap-distance-bottom:0;mso-position-horizontal:absolute;mso-position-horizontal-relative:text;mso-position-vertical:absolute;mso-position-vertical-relative:text" from="413.25pt,1.5pt" to="443.25pt,28.5pt" o:gfxdata="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" strokecolor="#5b9bd5 [3204]" strokeweight=".5pt">
                 <v:stroke joinstyle="miter"/>
               </v:line>
-            </w:pict>
-          </mc:Fallback>
-        </mc:AlternateContent>
-      </w:r>
-      <w:r>
-        <w:rPr>
-          <w:noProof/>
-        </w:rPr>
-        <mc:AlternateContent>
-          <mc:Choice Requires="wps">
-            <w:drawing>
-              <wp:anchor distT="0" distB="0" distL="114300" distR="114300" simplePos="0" relativeHeight="251679744" behindDoc="0" locked="0" layoutInCell="1" allowOverlap="1" wp14:anchorId="777E1A02" wp14:editId="3BB8BF61">
-                <wp:simplePos x="0" y="0"/>
-                <wp:positionH relativeFrom="column">
-                  <wp:posOffset>2600325</wp:posOffset>
-                </wp:positionH>
-                <wp:positionV relativeFrom="paragraph">
-                  <wp:posOffset>238125</wp:posOffset>
-                </wp:positionV>
-                <wp:extent cx="1457325" cy="495300"/>
-                <wp:effectExtent l="38100" t="19050" r="28575" b="38100"/>
-                <wp:wrapNone/>
-                <wp:docPr id="17" name="Diamond 17"/>
-                <wp:cNvGraphicFramePr/>
-                <a:graphic xmlns:a="http://schemas.openxmlformats.org/drawingml/2006/main">
-                  <a:graphicData uri="http://schemas.microsoft.com/office/word/2010/wordprocessingShape">
-                    <wps:wsp>
-                      <wps:cNvSpPr/>
-                      <wps:spPr>
-                        <a:xfrm>
-                          <a:off x="0" y="0"/>
-                          <a:ext cx="1457325" cy="495300"/>
-                        </a:xfrm>
-                        <a:prstGeom prst="diamond">
-                          <a:avLst/>
-                        </a:prstGeom>
-                      </wps:spPr>
-                      <wps:style>
-                        <a:lnRef idx="2">
-                          <a:schemeClr val="dk1">
-                            <a:shade val="50000"/>
-                          </a:schemeClr>
-                        </a:lnRef>
-                        <a:fillRef idx="1">
-                          <a:schemeClr val="dk1"/>
-                        </a:fillRef>
-                        <a:effectRef idx="0">
-                          <a:schemeClr val="dk1"/>
-                        </a:effectRef>
-                        <a:fontRef idx="minor">
-                          <a:schemeClr val="lt1"/>
-                        </a:fontRef>
-                      </wps:style>
-                      <wps:txbx>
-                        <w:txbxContent>
-                          <w:p>
-                            <w:pPr>
-                              <w:jc w:val="center"/>
-                            </w:pPr>
-                            <w:r>
-                              <w:t>Become</w:t>
-                            </w:r>
-                          </w:p>
-                        </w:txbxContent>
-                      </wps:txbx>
-                      <wps:bodyPr rot="0" spcFirstLastPara="0" vertOverflow="overflow" horzOverflow="overflow" vert="horz" wrap="square" lIns="91440" tIns="45720" rIns="91440" bIns="45720" numCol="1" spcCol="0" rtlCol="0" fromWordArt="0" anchor="ctr" anchorCtr="0" forceAA="0" compatLnSpc="1">
-                        <a:prstTxWarp prst="textNoShape">
-                          <a:avLst/>
-                        </a:prstTxWarp>
-                        <a:noAutofit/>
-                      </wps:bodyPr>
-                    </wps:wsp>
-                  </a:graphicData>
-                </a:graphic>
-                <wp14:sizeRelH relativeFrom="margin">
-                  <wp14:pctWidth>0</wp14:pctWidth>
-                </wp14:sizeRelH>
-                <wp14:sizeRelV relativeFrom="margin">
-                  <wp14:pctHeight>0</wp14:pctHeight>
-                </wp14:sizeRelV>
-              </wp:anchor>
-            </w:drawing>
-          </mc:Choice>
-          <mc:Fallback>
-            <w:pict>
-              <v:shapetype w14:anchorId="777E1A02" id="_x0000_t4" coordsize="21600,21600" o:spt="4" path="m10800,l,10800,10800,21600,21600,10800xe">
-                <v:stroke joinstyle="miter"/>
-                <v:path gradientshapeok="t" o:connecttype="rect" textboxrect="5400,5400,16200,16200"/>
-              </v:shapetype>
-              <v:shape id="Diamond 17" o:spid="_x0000_s1033" type="#_x0000_t4" style="position:absolute;margin-left:204.75pt;margin-top:18.75pt;width:114.75pt;height:39pt;z-index:251679744;visibility:visible;mso-wrap-style:square;mso-width-percent:0;mso-height-percent:0;mso-wrap-distance-left:9pt;mso-wrap-distance-top:0;mso-wrap-distance-right:9pt;mso-wrap-distance-bottom:0;mso-position-horizontal:absolute;mso-position-horizontal-relative:text;mso-position-vertical:absolute;mso-position-vertical-relative:text;mso-width-percent:0;mso-height-percent:0;mso-width-relative:margin;mso-height-relative:margin;v-text-anchor:middle" o:gfxdata="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" fillcolor="black [3200]" strokecolor="black [1600]" strokeweight="1pt">
-                <v:textbox>
-                  <w:txbxContent>
-                    <w:p>
-                      <w:pPr>
-                        <w:jc w:val="center"/>
-                      </w:pPr>
-                      <w:r>
-                        <w:t>Become</w:t>
-                      </w:r>
-                    </w:p>
-                  </w:txbxContent>
-                </v:textbox>
-              </v:shape>
             </w:pict>
           </mc:Fallback>
         </mc:AlternateContent>
@@ -3005,8 +3145,14 @@
                           <w:p>
                             <w:pPr>
                               <w:jc w:val="center"/>
+                              <w:rPr>
+                                <w:b/>
+                              </w:rPr>
                             </w:pPr>
                             <w:r>
+                              <w:rPr>
+                                <w:b/>
+                              </w:rPr>
                               <w:t>DONOR</w:t>
                             </w:r>
                           </w:p>
@@ -3038,8 +3184,14 @@
                     <w:p>
                       <w:pPr>
                         <w:jc w:val="center"/>
+                        <w:rPr>
+                          <w:b/>
+                        </w:rPr>
                       </w:pPr>
                       <w:r>
+                        <w:rPr>
+                          <w:b/>
+                        </w:rPr>
                         <w:t>DONOR</w:t>
                       </w:r>
                     </w:p>
@@ -3105,8 +3257,14 @@
                           <w:p>
                             <w:pPr>
                               <w:jc w:val="center"/>
+                              <w:rPr>
+                                <w:b/>
+                              </w:rPr>
                             </w:pPr>
                             <w:r>
+                              <w:rPr>
+                                <w:b/>
+                              </w:rPr>
                               <w:t>USERDATA</w:t>
                             </w:r>
                           </w:p>
@@ -3135,8 +3293,14 @@
                     <w:p>
                       <w:pPr>
                         <w:jc w:val="center"/>
+                        <w:rPr>
+                          <w:b/>
+                        </w:rPr>
                       </w:pPr>
                       <w:r>
+                        <w:rPr>
+                          <w:b/>
+                        </w:rPr>
                         <w:t>USERDATA</w:t>
                       </w:r>
                     </w:p>
@@ -3394,41 +3558,46 @@
         <mc:AlternateContent>
           <mc:Choice Requires="wps">
             <w:drawing>
-              <wp:anchor distT="0" distB="0" distL="114300" distR="114300" simplePos="0" relativeHeight="251725824" behindDoc="0" locked="0" layoutInCell="1" allowOverlap="1">
+              <wp:anchor distT="0" distB="0" distL="114300" distR="114300" simplePos="0" relativeHeight="251735040" behindDoc="0" locked="0" layoutInCell="1" allowOverlap="1">
                 <wp:simplePos x="0" y="0"/>
                 <wp:positionH relativeFrom="column">
-                  <wp:posOffset>1495425</wp:posOffset>
+                  <wp:posOffset>1543050</wp:posOffset>
                 </wp:positionH>
                 <wp:positionV relativeFrom="paragraph">
-                  <wp:posOffset>66675</wp:posOffset>
+                  <wp:posOffset>59690</wp:posOffset>
                 </wp:positionV>
-                <wp:extent cx="9525" cy="1095375"/>
+                <wp:extent cx="9525" cy="885825"/>
                 <wp:effectExtent l="0" t="0" r="28575" b="28575"/>
                 <wp:wrapNone/>
-                <wp:docPr id="55" name="Straight Connector 55"/>
+                <wp:docPr id="21" name="Straight Connector 21"/>
                 <wp:cNvGraphicFramePr/>
                 <a:graphic xmlns:a="http://schemas.openxmlformats.org/drawingml/2006/main">
                   <a:graphicData uri="http://schemas.microsoft.com/office/word/2010/wordprocessingShape">
                     <wps:wsp>
                       <wps:cNvCnPr/>
                       <wps:spPr>
-                        <a:xfrm flipH="1" flipV="1">
+                        <a:xfrm flipV="1">
                           <a:off x="0" y="0"/>
-                          <a:ext cx="9525" cy="1095375"/>
+                          <a:ext cx="9525" cy="885825"/>
                         </a:xfrm>
                         <a:prstGeom prst="line">
                           <a:avLst/>
                         </a:prstGeom>
+                        <a:ln>
+                          <a:solidFill>
+                            <a:schemeClr val="tx1"/>
+                          </a:solidFill>
+                        </a:ln>
                       </wps:spPr>
                       <wps:style>
                         <a:lnRef idx="1">
-                          <a:schemeClr val="dk1"/>
+                          <a:schemeClr val="accent1"/>
                         </a:lnRef>
                         <a:fillRef idx="0">
-                          <a:schemeClr val="dk1"/>
+                          <a:schemeClr val="accent1"/>
                         </a:fillRef>
                         <a:effectRef idx="0">
-                          <a:schemeClr val="dk1"/>
+                          <a:schemeClr val="accent1"/>
                         </a:effectRef>
                         <a:fontRef idx="minor">
                           <a:schemeClr val="tx1"/>
@@ -3443,7 +3612,7 @@
           </mc:Choice>
           <mc:Fallback>
             <w:pict>
-              <v:line w14:anchorId="1D70E371" id="Straight Connector 55" o:spid="_x0000_s1026" style="position:absolute;flip:x y;z-index:251725824;visibility:visible;mso-wrap-style:square;mso-wrap-distance-left:9pt;mso-wrap-distance-top:0;mso-wrap-distance-right:9pt;mso-wrap-distance-bottom:0;mso-position-horizontal:absolute;mso-position-horizontal-relative:text;mso-position-vertical:absolute;mso-position-vertical-relative:text" from="117.75pt,5.25pt" to="118.5pt,91.5pt" o:gfxdata="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" strokecolor="black [3200]" strokeweight=".5pt">
+              <v:line w14:anchorId="2FFFC82C" id="Straight Connector 21" o:spid="_x0000_s1026" style="position:absolute;flip:y;z-index:251735040;visibility:visible;mso-wrap-style:square;mso-wrap-distance-left:9pt;mso-wrap-distance-top:0;mso-wrap-distance-right:9pt;mso-wrap-distance-bottom:0;mso-position-horizontal:absolute;mso-position-horizontal-relative:text;mso-position-vertical:absolute;mso-position-vertical-relative:text" from="121.5pt,4.7pt" to="122.25pt,74.45pt" o:gfxdata="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" strokecolor="black [3213]" strokeweight=".5pt">
                 <v:stroke joinstyle="miter"/>
               </v:line>
             </w:pict>
@@ -3507,7 +3676,7 @@
           </mc:Choice>
           <mc:Fallback>
             <w:pict>
-              <v:line w14:anchorId="3A0A6B28" id="Straight Connector 33" o:spid="_x0000_s1026" style="position:absolute;z-index:251696128;visibility:visible;mso-wrap-style:square;mso-wrap-distance-left:9pt;mso-wrap-distance-top:0;mso-wrap-distance-right:9pt;mso-wrap-distance-bottom:0;mso-position-horizontal:absolute;mso-position-horizontal-relative:text;mso-position-vertical:absolute;mso-position-vertical-relative:text" from="419.25pt,1.05pt" to="449.25pt,18pt" o:gfxdata="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" strokecolor="#5b9bd5 [3204]" strokeweight=".5pt">
+              <v:line w14:anchorId="519E90B5" id="Straight Connector 33" o:spid="_x0000_s1026" style="position:absolute;z-index:251696128;visibility:visible;mso-wrap-style:square;mso-wrap-distance-left:9pt;mso-wrap-distance-top:0;mso-wrap-distance-right:9pt;mso-wrap-distance-bottom:0;mso-position-horizontal:absolute;mso-position-horizontal-relative:text;mso-position-vertical:absolute;mso-position-vertical-relative:text" from="419.25pt,1.05pt" to="449.25pt,18pt" o:gfxdata="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" strokecolor="#5b9bd5 [3204]" strokeweight=".5pt">
                 <v:stroke joinstyle="miter"/>
               </v:line>
             </w:pict>
@@ -3712,133 +3881,13 @@
         <mc:AlternateContent>
           <mc:Choice Requires="wps">
             <w:drawing>
-              <wp:anchor distT="0" distB="0" distL="114300" distR="114300" simplePos="0" relativeHeight="251702272" behindDoc="0" locked="0" layoutInCell="1" allowOverlap="1" wp14:anchorId="41D0700C" wp14:editId="74676196">
-                <wp:simplePos x="0" y="0"/>
-                <wp:positionH relativeFrom="column">
-                  <wp:posOffset>4171950</wp:posOffset>
-                </wp:positionH>
-                <wp:positionV relativeFrom="paragraph">
-                  <wp:posOffset>161925</wp:posOffset>
-                </wp:positionV>
-                <wp:extent cx="828675" cy="361950"/>
-                <wp:effectExtent l="0" t="0" r="28575" b="19050"/>
-                <wp:wrapNone/>
-                <wp:docPr id="36" name="Oval 36"/>
-                <wp:cNvGraphicFramePr/>
-                <a:graphic xmlns:a="http://schemas.openxmlformats.org/drawingml/2006/main">
-                  <a:graphicData uri="http://schemas.microsoft.com/office/word/2010/wordprocessingShape">
-                    <wps:wsp>
-                      <wps:cNvSpPr/>
-                      <wps:spPr>
-                        <a:xfrm>
-                          <a:off x="0" y="0"/>
-                          <a:ext cx="828675" cy="361950"/>
-                        </a:xfrm>
-                        <a:prstGeom prst="ellipse">
-                          <a:avLst/>
-                        </a:prstGeom>
-                        <a:solidFill>
-                          <a:schemeClr val="accent4">
-                            <a:lumMod val="50000"/>
-                          </a:schemeClr>
-                        </a:solidFill>
-                      </wps:spPr>
-                      <wps:style>
-                        <a:lnRef idx="2">
-                          <a:schemeClr val="accent1">
-                            <a:shade val="50000"/>
-                          </a:schemeClr>
-                        </a:lnRef>
-                        <a:fillRef idx="1">
-                          <a:schemeClr val="accent1"/>
-                        </a:fillRef>
-                        <a:effectRef idx="0">
-                          <a:schemeClr val="accent1"/>
-                        </a:effectRef>
-                        <a:fontRef idx="minor">
-                          <a:schemeClr val="lt1"/>
-                        </a:fontRef>
-                      </wps:style>
-                      <wps:txbx>
-                        <w:txbxContent>
-                          <w:p>
-                            <w:pPr>
-                              <w:jc w:val="center"/>
-                            </w:pPr>
-                            <w:proofErr w:type="spellStart"/>
-                            <w:proofErr w:type="gramStart"/>
-                            <w:r>
-                              <w:t>user</w:t>
-                            </w:r>
-                            <w:r>
-                              <w:t>Id</w:t>
-                            </w:r>
-                            <w:proofErr w:type="spellEnd"/>
-                            <w:proofErr w:type="gramEnd"/>
-                          </w:p>
-                        </w:txbxContent>
-                      </wps:txbx>
-                      <wps:bodyPr rot="0" spcFirstLastPara="0" vertOverflow="overflow" horzOverflow="overflow" vert="horz" wrap="square" lIns="91440" tIns="45720" rIns="91440" bIns="45720" numCol="1" spcCol="0" rtlCol="0" fromWordArt="0" anchor="ctr" anchorCtr="0" forceAA="0" compatLnSpc="1">
-                        <a:prstTxWarp prst="textNoShape">
-                          <a:avLst/>
-                        </a:prstTxWarp>
-                        <a:noAutofit/>
-                      </wps:bodyPr>
-                    </wps:wsp>
-                  </a:graphicData>
-                </a:graphic>
-                <wp14:sizeRelH relativeFrom="margin">
-                  <wp14:pctWidth>0</wp14:pctWidth>
-                </wp14:sizeRelH>
-                <wp14:sizeRelV relativeFrom="margin">
-                  <wp14:pctHeight>0</wp14:pctHeight>
-                </wp14:sizeRelV>
-              </wp:anchor>
-            </w:drawing>
-          </mc:Choice>
-          <mc:Fallback>
-            <w:pict>
-              <v:oval w14:anchorId="41D0700C" id="Oval 36" o:spid="_x0000_s1039" style="position:absolute;margin-left:328.5pt;margin-top:12.75pt;width:65.25pt;height:28.5pt;z-index:251702272;visibility:visible;mso-wrap-style:square;mso-width-percent:0;mso-height-percent:0;mso-wrap-distance-left:9pt;mso-wrap-distance-top:0;mso-wrap-distance-right:9pt;mso-wrap-distance-bottom:0;mso-position-horizontal:absolute;mso-position-horizontal-relative:text;mso-position-vertical:absolute;mso-position-vertical-relative:text;mso-width-percent:0;mso-height-percent:0;mso-width-relative:margin;mso-height-relative:margin;v-text-anchor:middle" o:gfxdata="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" fillcolor="#7f5f00 [1607]" strokecolor="#1f4d78 [1604]" strokeweight="1pt">
-                <v:stroke joinstyle="miter"/>
-                <v:textbox>
-                  <w:txbxContent>
-                    <w:p>
-                      <w:pPr>
-                        <w:jc w:val="center"/>
-                      </w:pPr>
-                      <w:proofErr w:type="spellStart"/>
-                      <w:proofErr w:type="gramStart"/>
-                      <w:r>
-                        <w:t>user</w:t>
-                      </w:r>
-                      <w:r>
-                        <w:t>Id</w:t>
-                      </w:r>
-                      <w:proofErr w:type="spellEnd"/>
-                      <w:proofErr w:type="gramEnd"/>
-                    </w:p>
-                  </w:txbxContent>
-                </v:textbox>
-              </v:oval>
-            </w:pict>
-          </mc:Fallback>
-        </mc:AlternateContent>
-      </w:r>
-      <w:r>
-        <w:rPr>
-          <w:noProof/>
-          <w:sz w:val="24"/>
-        </w:rPr>
-        <mc:AlternateContent>
-          <mc:Choice Requires="wps">
-            <w:drawing>
-              <wp:anchor distT="0" distB="0" distL="114300" distR="114300" simplePos="0" relativeHeight="251700224" behindDoc="0" locked="0" layoutInCell="1" allowOverlap="1" wp14:anchorId="3D17A08B" wp14:editId="4E76C172">
+              <wp:anchor distT="0" distB="0" distL="114300" distR="114300" simplePos="0" relativeHeight="251700224" behindDoc="0" locked="0" layoutInCell="1" allowOverlap="1" wp14:anchorId="17193607" wp14:editId="3D3A5DB8">
                 <wp:simplePos x="0" y="0"/>
                 <wp:positionH relativeFrom="column">
                   <wp:posOffset>2981325</wp:posOffset>
                 </wp:positionH>
                 <wp:positionV relativeFrom="paragraph">
-                  <wp:posOffset>142875</wp:posOffset>
+                  <wp:posOffset>276225</wp:posOffset>
                 </wp:positionV>
                 <wp:extent cx="1076325" cy="381000"/>
                 <wp:effectExtent l="0" t="0" r="28575" b="19050"/>
@@ -3921,7 +3970,7 @@
           </mc:Choice>
           <mc:Fallback>
             <w:pict>
-              <v:oval w14:anchorId="3D17A08B" id="Oval 35" o:spid="_x0000_s1040" style="position:absolute;margin-left:234.75pt;margin-top:11.25pt;width:84.75pt;height:30pt;z-index:251700224;visibility:visible;mso-wrap-style:square;mso-width-percent:0;mso-height-percent:0;mso-wrap-distance-left:9pt;mso-wrap-distance-top:0;mso-wrap-distance-right:9pt;mso-wrap-distance-bottom:0;mso-position-horizontal:absolute;mso-position-horizontal-relative:text;mso-position-vertical:absolute;mso-position-vertical-relative:text;mso-width-percent:0;mso-height-percent:0;mso-width-relative:margin;mso-height-relative:margin;v-text-anchor:middle" o:gfxdata="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" fillcolor="#7f5f00 [1607]" strokecolor="#1f4d78 [1604]" strokeweight="1pt">
+              <v:oval w14:anchorId="17193607" id="Oval 35" o:spid="_x0000_s1039" style="position:absolute;margin-left:234.75pt;margin-top:21.75pt;width:84.75pt;height:30pt;z-index:251700224;visibility:visible;mso-wrap-style:square;mso-width-percent:0;mso-height-percent:0;mso-wrap-distance-left:9pt;mso-wrap-distance-top:0;mso-wrap-distance-right:9pt;mso-wrap-distance-bottom:0;mso-position-horizontal:absolute;mso-position-horizontal-relative:text;mso-position-vertical:absolute;mso-position-vertical-relative:text;mso-width-percent:0;mso-height-percent:0;mso-width-relative:margin;mso-height-relative:margin;v-text-anchor:middle" o:gfxdata="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" fillcolor="#7f5f00 [1607]" strokecolor="#1f4d78 [1604]" strokeweight="1pt">
                 <v:stroke joinstyle="miter"/>
                 <v:textbox>
                   <w:txbxContent>
@@ -3951,6 +4000,126 @@
         </mc:AlternateContent>
       </w:r>
       <w:r>
+        <w:rPr>
+          <w:noProof/>
+          <w:sz w:val="24"/>
+        </w:rPr>
+        <mc:AlternateContent>
+          <mc:Choice Requires="wps">
+            <w:drawing>
+              <wp:anchor distT="0" distB="0" distL="114300" distR="114300" simplePos="0" relativeHeight="251702272" behindDoc="0" locked="0" layoutInCell="1" allowOverlap="1" wp14:anchorId="70BCF14E" wp14:editId="1B821E39">
+                <wp:simplePos x="0" y="0"/>
+                <wp:positionH relativeFrom="column">
+                  <wp:posOffset>4171950</wp:posOffset>
+                </wp:positionH>
+                <wp:positionV relativeFrom="paragraph">
+                  <wp:posOffset>161925</wp:posOffset>
+                </wp:positionV>
+                <wp:extent cx="828675" cy="361950"/>
+                <wp:effectExtent l="0" t="0" r="28575" b="19050"/>
+                <wp:wrapNone/>
+                <wp:docPr id="36" name="Oval 36"/>
+                <wp:cNvGraphicFramePr/>
+                <a:graphic xmlns:a="http://schemas.openxmlformats.org/drawingml/2006/main">
+                  <a:graphicData uri="http://schemas.microsoft.com/office/word/2010/wordprocessingShape">
+                    <wps:wsp>
+                      <wps:cNvSpPr/>
+                      <wps:spPr>
+                        <a:xfrm>
+                          <a:off x="0" y="0"/>
+                          <a:ext cx="828675" cy="361950"/>
+                        </a:xfrm>
+                        <a:prstGeom prst="ellipse">
+                          <a:avLst/>
+                        </a:prstGeom>
+                        <a:solidFill>
+                          <a:schemeClr val="accent4">
+                            <a:lumMod val="50000"/>
+                          </a:schemeClr>
+                        </a:solidFill>
+                      </wps:spPr>
+                      <wps:style>
+                        <a:lnRef idx="2">
+                          <a:schemeClr val="accent1">
+                            <a:shade val="50000"/>
+                          </a:schemeClr>
+                        </a:lnRef>
+                        <a:fillRef idx="1">
+                          <a:schemeClr val="accent1"/>
+                        </a:fillRef>
+                        <a:effectRef idx="0">
+                          <a:schemeClr val="accent1"/>
+                        </a:effectRef>
+                        <a:fontRef idx="minor">
+                          <a:schemeClr val="lt1"/>
+                        </a:fontRef>
+                      </wps:style>
+                      <wps:txbx>
+                        <w:txbxContent>
+                          <w:p>
+                            <w:pPr>
+                              <w:jc w:val="center"/>
+                            </w:pPr>
+                            <w:proofErr w:type="spellStart"/>
+                            <w:proofErr w:type="gramStart"/>
+                            <w:r>
+                              <w:t>user</w:t>
+                            </w:r>
+                            <w:r>
+                              <w:t>Id</w:t>
+                            </w:r>
+                            <w:proofErr w:type="spellEnd"/>
+                            <w:proofErr w:type="gramEnd"/>
+                          </w:p>
+                        </w:txbxContent>
+                      </wps:txbx>
+                      <wps:bodyPr rot="0" spcFirstLastPara="0" vertOverflow="overflow" horzOverflow="overflow" vert="horz" wrap="square" lIns="91440" tIns="45720" rIns="91440" bIns="45720" numCol="1" spcCol="0" rtlCol="0" fromWordArt="0" anchor="ctr" anchorCtr="0" forceAA="0" compatLnSpc="1">
+                        <a:prstTxWarp prst="textNoShape">
+                          <a:avLst/>
+                        </a:prstTxWarp>
+                        <a:noAutofit/>
+                      </wps:bodyPr>
+                    </wps:wsp>
+                  </a:graphicData>
+                </a:graphic>
+                <wp14:sizeRelH relativeFrom="margin">
+                  <wp14:pctWidth>0</wp14:pctWidth>
+                </wp14:sizeRelH>
+                <wp14:sizeRelV relativeFrom="margin">
+                  <wp14:pctHeight>0</wp14:pctHeight>
+                </wp14:sizeRelV>
+              </wp:anchor>
+            </w:drawing>
+          </mc:Choice>
+          <mc:Fallback>
+            <w:pict>
+              <v:oval w14:anchorId="70BCF14E" id="Oval 36" o:spid="_x0000_s1040" style="position:absolute;margin-left:328.5pt;margin-top:12.75pt;width:65.25pt;height:28.5pt;z-index:251702272;visibility:visible;mso-wrap-style:square;mso-width-percent:0;mso-height-percent:0;mso-wrap-distance-left:9pt;mso-wrap-distance-top:0;mso-wrap-distance-right:9pt;mso-wrap-distance-bottom:0;mso-position-horizontal:absolute;mso-position-horizontal-relative:text;mso-position-vertical:absolute;mso-position-vertical-relative:text;mso-width-percent:0;mso-height-percent:0;mso-width-relative:margin;mso-height-relative:margin;v-text-anchor:middle" o:gfxdata="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" fillcolor="#7f5f00 [1607]" strokecolor="#1f4d78 [1604]" strokeweight="1pt">
+                <v:stroke joinstyle="miter"/>
+                <v:textbox>
+                  <w:txbxContent>
+                    <w:p>
+                      <w:pPr>
+                        <w:jc w:val="center"/>
+                      </w:pPr>
+                      <w:proofErr w:type="spellStart"/>
+                      <w:proofErr w:type="gramStart"/>
+                      <w:r>
+                        <w:t>user</w:t>
+                      </w:r>
+                      <w:r>
+                        <w:t>Id</w:t>
+                      </w:r>
+                      <w:proofErr w:type="spellEnd"/>
+                      <w:proofErr w:type="gramEnd"/>
+                    </w:p>
+                  </w:txbxContent>
+                </v:textbox>
+              </v:oval>
+            </w:pict>
+          </mc:Fallback>
+        </mc:AlternateContent>
+      </w:r>
+      <w:r>
         <w:tab/>
         <w:t>1</w:t>
       </w:r>
@@ -4014,70 +4183,6 @@
           <mc:Fallback>
             <w:pict>
               <v:line w14:anchorId="7C97C683" id="Straight Connector 46" o:spid="_x0000_s1026" style="position:absolute;flip:x;z-index:251716608;visibility:visible;mso-wrap-style:square;mso-wrap-distance-left:9pt;mso-wrap-distance-top:0;mso-wrap-distance-right:9pt;mso-wrap-distance-bottom:0;mso-position-horizontal:absolute;mso-position-horizontal-relative:text;mso-position-vertical:absolute;mso-position-vertical-relative:text" from="319.5pt,18.8pt" to="346.5pt,56.3pt" o:gfxdata="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" strokecolor="#5b9bd5 [3204]" strokeweight=".5pt">
-                <v:stroke joinstyle="miter"/>
-              </v:line>
-            </w:pict>
-          </mc:Fallback>
-        </mc:AlternateContent>
-      </w:r>
-      <w:r>
-        <w:rPr>
-          <w:noProof/>
-          <w:sz w:val="24"/>
-        </w:rPr>
-        <mc:AlternateContent>
-          <mc:Choice Requires="wps">
-            <w:drawing>
-              <wp:anchor distT="0" distB="0" distL="114300" distR="114300" simplePos="0" relativeHeight="251715584" behindDoc="0" locked="0" layoutInCell="1" allowOverlap="1" wp14:anchorId="529608CB" wp14:editId="60DC3B5F">
-                <wp:simplePos x="0" y="0"/>
-                <wp:positionH relativeFrom="column">
-                  <wp:posOffset>3552825</wp:posOffset>
-                </wp:positionH>
-                <wp:positionV relativeFrom="paragraph">
-                  <wp:posOffset>238760</wp:posOffset>
-                </wp:positionV>
-                <wp:extent cx="171450" cy="476250"/>
-                <wp:effectExtent l="0" t="0" r="19050" b="19050"/>
-                <wp:wrapNone/>
-                <wp:docPr id="45" name="Straight Connector 45"/>
-                <wp:cNvGraphicFramePr/>
-                <a:graphic xmlns:a="http://schemas.openxmlformats.org/drawingml/2006/main">
-                  <a:graphicData uri="http://schemas.microsoft.com/office/word/2010/wordprocessingShape">
-                    <wps:wsp>
-                      <wps:cNvCnPr/>
-                      <wps:spPr>
-                        <a:xfrm>
-                          <a:off x="0" y="0"/>
-                          <a:ext cx="171450" cy="476250"/>
-                        </a:xfrm>
-                        <a:prstGeom prst="line">
-                          <a:avLst/>
-                        </a:prstGeom>
-                      </wps:spPr>
-                      <wps:style>
-                        <a:lnRef idx="1">
-                          <a:schemeClr val="accent1"/>
-                        </a:lnRef>
-                        <a:fillRef idx="0">
-                          <a:schemeClr val="accent1"/>
-                        </a:fillRef>
-                        <a:effectRef idx="0">
-                          <a:schemeClr val="accent1"/>
-                        </a:effectRef>
-                        <a:fontRef idx="minor">
-                          <a:schemeClr val="tx1"/>
-                        </a:fontRef>
-                      </wps:style>
-                      <wps:bodyPr/>
-                    </wps:wsp>
-                  </a:graphicData>
-                </a:graphic>
-              </wp:anchor>
-            </w:drawing>
-          </mc:Choice>
-          <mc:Fallback>
-            <w:pict>
-              <v:line w14:anchorId="00A45302" id="Straight Connector 45" o:spid="_x0000_s1026" style="position:absolute;z-index:251715584;visibility:visible;mso-wrap-style:square;mso-wrap-distance-left:9pt;mso-wrap-distance-top:0;mso-wrap-distance-right:9pt;mso-wrap-distance-bottom:0;mso-position-horizontal:absolute;mso-position-horizontal-relative:text;mso-position-vertical:absolute;mso-position-vertical-relative:text" from="279.75pt,18.8pt" to="293.25pt,56.3pt" o:gfxdata="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" strokecolor="#5b9bd5 [3204]" strokeweight=".5pt">
                 <v:stroke joinstyle="miter"/>
               </v:line>
             </w:pict>
@@ -4207,16 +4312,16 @@
         <mc:AlternateContent>
           <mc:Choice Requires="wps">
             <w:drawing>
-              <wp:anchor distT="0" distB="0" distL="114300" distR="114300" simplePos="0" relativeHeight="251724800" behindDoc="0" locked="0" layoutInCell="1" allowOverlap="1" wp14:anchorId="08F655EF" wp14:editId="6D4B6D77">
+              <wp:anchor distT="0" distB="0" distL="114300" distR="114300" simplePos="0" relativeHeight="251724800" behindDoc="0" locked="0" layoutInCell="1" allowOverlap="1" wp14:anchorId="0987B28C" wp14:editId="35D957F6">
                 <wp:simplePos x="0" y="0"/>
                 <wp:positionH relativeFrom="column">
-                  <wp:posOffset>990600</wp:posOffset>
+                  <wp:posOffset>962025</wp:posOffset>
                 </wp:positionH>
                 <wp:positionV relativeFrom="paragraph">
-                  <wp:posOffset>267335</wp:posOffset>
+                  <wp:posOffset>88900</wp:posOffset>
                 </wp:positionV>
-                <wp:extent cx="1019175" cy="495300"/>
-                <wp:effectExtent l="19050" t="19050" r="47625" b="38100"/>
+                <wp:extent cx="1152525" cy="857250"/>
+                <wp:effectExtent l="19050" t="19050" r="28575" b="38100"/>
                 <wp:wrapNone/>
                 <wp:docPr id="54" name="Diamond 54"/>
                 <wp:cNvGraphicFramePr/>
@@ -4227,7 +4332,7 @@
                       <wps:spPr>
                         <a:xfrm>
                           <a:off x="0" y="0"/>
-                          <a:ext cx="1019175" cy="495300"/>
+                          <a:ext cx="1152525" cy="857250"/>
                         </a:xfrm>
                         <a:prstGeom prst="diamond">
                           <a:avLst/>
@@ -4256,7 +4361,7 @@
                               <w:jc w:val="center"/>
                             </w:pPr>
                             <w:r>
-                              <w:t>Post</w:t>
+                              <w:t>Can make</w:t>
                             </w:r>
                           </w:p>
                         </w:txbxContent>
@@ -4281,7 +4386,7 @@
           </mc:Choice>
           <mc:Fallback>
             <w:pict>
-              <v:shape w14:anchorId="08F655EF" id="Diamond 54" o:spid="_x0000_s1042" type="#_x0000_t4" style="position:absolute;margin-left:78pt;margin-top:21.05pt;width:80.25pt;height:39pt;z-index:251724800;visibility:visible;mso-wrap-style:square;mso-width-percent:0;mso-height-percent:0;mso-wrap-distance-left:9pt;mso-wrap-distance-top:0;mso-wrap-distance-right:9pt;mso-wrap-distance-bottom:0;mso-position-horizontal:absolute;mso-position-horizontal-relative:text;mso-position-vertical:absolute;mso-position-vertical-relative:text;mso-width-percent:0;mso-height-percent:0;mso-width-relative:margin;mso-height-relative:margin;v-text-anchor:middle" o:gfxdata="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" fillcolor="black [3200]" strokecolor="black [1600]" strokeweight="1pt">
+              <v:shape w14:anchorId="0987B28C" id="Diamond 54" o:spid="_x0000_s1042" type="#_x0000_t4" style="position:absolute;margin-left:75.75pt;margin-top:7pt;width:90.75pt;height:67.5pt;z-index:251724800;visibility:visible;mso-wrap-style:square;mso-width-percent:0;mso-height-percent:0;mso-wrap-distance-left:9pt;mso-wrap-distance-top:0;mso-wrap-distance-right:9pt;mso-wrap-distance-bottom:0;mso-position-horizontal:absolute;mso-position-horizontal-relative:text;mso-position-vertical:absolute;mso-position-vertical-relative:text;mso-width-percent:0;mso-height-percent:0;mso-width-relative:margin;mso-height-relative:margin;v-text-anchor:middle" o:gfxdata="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" fillcolor="black [3200]" strokecolor="black [1600]" strokeweight="1pt">
                 <v:textbox>
                   <w:txbxContent>
                     <w:p>
@@ -4289,12 +4394,75 @@
                         <w:jc w:val="center"/>
                       </w:pPr>
                       <w:r>
-                        <w:t>Post</w:t>
+                        <w:t>Can make</w:t>
                       </w:r>
                     </w:p>
                   </w:txbxContent>
                 </v:textbox>
               </v:shape>
+            </w:pict>
+          </mc:Fallback>
+        </mc:AlternateContent>
+      </w:r>
+      <w:r>
+        <w:rPr>
+          <w:noProof/>
+        </w:rPr>
+        <mc:AlternateContent>
+          <mc:Choice Requires="wps">
+            <w:drawing>
+              <wp:anchor distT="0" distB="0" distL="114300" distR="114300" simplePos="0" relativeHeight="251734016" behindDoc="0" locked="0" layoutInCell="1" allowOverlap="1" wp14:anchorId="5E12265E" wp14:editId="7956BFA2">
+                <wp:simplePos x="0" y="0"/>
+                <wp:positionH relativeFrom="column">
+                  <wp:posOffset>3552825</wp:posOffset>
+                </wp:positionH>
+                <wp:positionV relativeFrom="paragraph">
+                  <wp:posOffset>88900</wp:posOffset>
+                </wp:positionV>
+                <wp:extent cx="295275" cy="342900"/>
+                <wp:effectExtent l="0" t="0" r="28575" b="19050"/>
+                <wp:wrapNone/>
+                <wp:docPr id="20" name="Straight Connector 20"/>
+                <wp:cNvGraphicFramePr/>
+                <a:graphic xmlns:a="http://schemas.openxmlformats.org/drawingml/2006/main">
+                  <a:graphicData uri="http://schemas.microsoft.com/office/word/2010/wordprocessingShape">
+                    <wps:wsp>
+                      <wps:cNvCnPr/>
+                      <wps:spPr>
+                        <a:xfrm>
+                          <a:off x="0" y="0"/>
+                          <a:ext cx="295275" cy="342900"/>
+                        </a:xfrm>
+                        <a:prstGeom prst="line">
+                          <a:avLst/>
+                        </a:prstGeom>
+                      </wps:spPr>
+                      <wps:style>
+                        <a:lnRef idx="1">
+                          <a:schemeClr val="accent1"/>
+                        </a:lnRef>
+                        <a:fillRef idx="0">
+                          <a:schemeClr val="accent1"/>
+                        </a:fillRef>
+                        <a:effectRef idx="0">
+                          <a:schemeClr val="accent1"/>
+                        </a:effectRef>
+                        <a:fontRef idx="minor">
+                          <a:schemeClr val="tx1"/>
+                        </a:fontRef>
+                      </wps:style>
+                      <wps:bodyPr/>
+                    </wps:wsp>
+                  </a:graphicData>
+                </a:graphic>
+              </wp:anchor>
+            </w:drawing>
+          </mc:Choice>
+          <mc:Fallback>
+            <w:pict>
+              <v:line w14:anchorId="70B0E644" id="Straight Connector 20" o:spid="_x0000_s1026" style="position:absolute;z-index:251734016;visibility:visible;mso-wrap-style:square;mso-wrap-distance-left:9pt;mso-wrap-distance-top:0;mso-wrap-distance-right:9pt;mso-wrap-distance-bottom:0;mso-position-horizontal:absolute;mso-position-horizontal-relative:text;mso-position-vertical:absolute;mso-position-vertical-relative:text" from="279.75pt,7pt" to="303pt,34pt" o:gfxdata="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" strokecolor="#5b9bd5 [3204]" strokeweight=".5pt">
+                <v:stroke joinstyle="miter"/>
+              </v:line>
             </w:pict>
           </mc:Fallback>
         </mc:AlternateContent>
@@ -4545,8 +4713,14 @@
                           <w:p>
                             <w:pPr>
                               <w:jc w:val="center"/>
+                              <w:rPr>
+                                <w:b/>
+                              </w:rPr>
                             </w:pPr>
                             <w:r>
+                              <w:rPr>
+                                <w:b/>
+                              </w:rPr>
                               <w:t>REQUEST</w:t>
                             </w:r>
                           </w:p>
@@ -4575,8 +4749,14 @@
                     <w:p>
                       <w:pPr>
                         <w:jc w:val="center"/>
+                        <w:rPr>
+                          <w:b/>
+                        </w:rPr>
                       </w:pPr>
                       <w:r>
+                        <w:rPr>
+                          <w:b/>
+                        </w:rPr>
                         <w:t>REQUEST</w:t>
                       </w:r>
                     </w:p>
@@ -5420,6 +5600,34 @@
       </w:r>
     </w:p>
     <w:p/>
+    <w:p/>
+    <w:p/>
+    <w:p>
+      <w:pPr>
+        <w:jc w:val="center"/>
+        <w:rPr>
+          <w:sz w:val="24"/>
+        </w:rPr>
+      </w:pPr>
+      <w:r>
+        <w:rPr>
+          <w:sz w:val="24"/>
+        </w:rPr>
+        <w:t>Fig</w:t>
+      </w:r>
+      <w:r>
+        <w:rPr>
+          <w:sz w:val="24"/>
+        </w:rPr>
+        <w:t>-2: ER</w:t>
+      </w:r>
+      <w:r>
+        <w:rPr>
+          <w:sz w:val="24"/>
+        </w:rPr>
+        <w:t xml:space="preserve"> Diagram of ‘Emergency Donor Finder Database’.</w:t>
+      </w:r>
+    </w:p>
     <w:p/>
     <w:sectPr>
       <w:pgSz w:w="12240" w:h="15840"/>
@@ -6451,4 +6659,16 @@
     </a:ext>
   </a:extLst>
 </a:theme>
+</file>
+
+<file path=customXml/item1.xml><?xml version="1.0" encoding="utf-8"?>
+<b:Sources xmlns:b="http://schemas.openxmlformats.org/officeDocument/2006/bibliography" xmlns="http://schemas.openxmlformats.org/officeDocument/2006/bibliography" SelectedStyle="\APASixthEditionOfficeOnline.xsl" StyleName="APA" Version="6"/>
+</file>
+
+<file path=customXml/itemProps1.xml><?xml version="1.0" encoding="utf-8"?>
+<ds:datastoreItem xmlns:ds="http://schemas.openxmlformats.org/officeDocument/2006/customXml" ds:itemID="{F4B4A606-E639-48B2-A945-7E5D131116F7}">
+  <ds:schemaRefs>
+    <ds:schemaRef ds:uri="http://schemas.openxmlformats.org/officeDocument/2006/bibliography"/>
+  </ds:schemaRefs>
+</ds:datastoreItem>
 </file>
</xml_diff>